<commit_message>
Corretta la sezione di analisi della documentazione.
</commit_message>
<xml_diff>
--- a/Documenti/Documentazione.docx
+++ b/Documenti/Documentazione.docx
@@ -32,27 +32,14 @@
     </w:p>
     <w:p>
       <w:pPr>
-        <w:pStyle w:val="Sommario1"/>
-        <w:tabs>
-          <w:tab w:val="left" w:pos="351"/>
-          <w:tab w:val="right" w:leader="dot" w:pos="9628"/>
-        </w:tabs>
-        <w:rPr>
-          <w:lang w:val="it-IT"/>
-        </w:rPr>
-      </w:pPr>
-    </w:p>
-    <w:p>
-      <w:pPr>
-        <w:pStyle w:val="Sommario1"/>
-        <w:tabs>
-          <w:tab w:val="left" w:pos="351"/>
-          <w:tab w:val="right" w:leader="dot" w:pos="9628"/>
-        </w:tabs>
-        <w:rPr>
-          <w:lang w:val="it-IT"/>
-        </w:rPr>
-      </w:pPr>
+        <w:rPr>
+          <w:sz w:val="40"/>
+          <w:lang w:val="it-IT"/>
+        </w:rPr>
+      </w:pPr>
+      <w:r>
+        <w:br w:type="page"/>
+      </w:r>
     </w:p>
     <w:sdt>
       <w:sdtPr>
@@ -1724,7 +1711,44 @@
                 <w:sz w:val="16"/>
                 <w:szCs w:val="16"/>
               </w:rPr>
-              <w:t xml:space="preserve">Pagina di login secondo 3 utenti: amministratore, operatore e </w:t>
+              <w:t xml:space="preserve">Pagina di login secondo 3 </w:t>
+            </w:r>
+            <w:r>
+              <w:rPr>
+                <w:sz w:val="16"/>
+                <w:szCs w:val="16"/>
+              </w:rPr>
+              <w:t xml:space="preserve">tipi di </w:t>
+            </w:r>
+            <w:r>
+              <w:rPr>
+                <w:sz w:val="16"/>
+                <w:szCs w:val="16"/>
+              </w:rPr>
+              <w:t>utenti</w:t>
+            </w:r>
+            <w:r>
+              <w:rPr>
+                <w:sz w:val="16"/>
+                <w:szCs w:val="16"/>
+              </w:rPr>
+              <w:t xml:space="preserve"> (ruoli</w:t>
+            </w:r>
+            <w:bookmarkStart w:id="14" w:name="_GoBack"/>
+            <w:bookmarkEnd w:id="14"/>
+            <w:r>
+              <w:rPr>
+                <w:sz w:val="16"/>
+                <w:szCs w:val="16"/>
+              </w:rPr>
+              <w:t>)</w:t>
+            </w:r>
+            <w:r>
+              <w:rPr>
+                <w:sz w:val="16"/>
+                <w:szCs w:val="16"/>
+              </w:rPr>
+              <w:t xml:space="preserve">: amministratore, operatore e </w:t>
             </w:r>
             <w:proofErr w:type="spellStart"/>
             <w:r>
@@ -2469,8 +2493,6 @@
               <w:lastRenderedPageBreak/>
               <w:t>ID: REQ-003</w:t>
             </w:r>
-            <w:bookmarkStart w:id="14" w:name="_GoBack"/>
-            <w:bookmarkEnd w:id="14"/>
           </w:p>
         </w:tc>
       </w:tr>
@@ -6016,7 +6038,7 @@
               <w:rFonts w:cs="Arial"/>
               <w:noProof/>
             </w:rPr>
-            <w:t>8</w:t>
+            <w:t>9</w:t>
           </w:r>
           <w:r>
             <w:rPr>
@@ -6053,7 +6075,7 @@
               <w:rFonts w:cs="Arial"/>
               <w:noProof/>
             </w:rPr>
-            <w:t>8</w:t>
+            <w:t>9</w:t>
           </w:r>
           <w:r>
             <w:rPr>
@@ -9737,7 +9759,7 @@
 </file>
 
 <file path=customXml/itemProps1.xml><?xml version="1.0" encoding="utf-8"?>
-<ds:datastoreItem xmlns:ds="http://schemas.openxmlformats.org/officeDocument/2006/customXml" ds:itemID="{B84E550C-AA8E-4A47-8F7A-34796BF1C071}">
+<ds:datastoreItem xmlns:ds="http://schemas.openxmlformats.org/officeDocument/2006/customXml" ds:itemID="{787B8E8F-EF70-42E4-A114-65B22C52C49E}">
   <ds:schemaRefs>
     <ds:schemaRef ds:uri="http://schemas.openxmlformats.org/officeDocument/2006/bibliography"/>
   </ds:schemaRefs>

</xml_diff>

<commit_message>
Signed-off-by: Samuele Ganci <samuele.ganci@samtrevano.ch>
</commit_message>
<xml_diff>
--- a/Documenti/Documentazione.docx
+++ b/Documenti/Documentazione.docx
@@ -19,12 +19,7 @@
         <w:pStyle w:val="TitoloPagina1"/>
       </w:pPr>
       <w:r>
-        <w:t>Catalogo</w:t>
-      </w:r>
-      <w:bookmarkStart w:id="0" w:name="_GoBack"/>
-      <w:bookmarkEnd w:id="0"/>
-      <w:r>
-        <w:t xml:space="preserve"> connessioni per switch di rete</w:t>
+        <w:t>Catalogo connessioni per switch di rete</w:t>
       </w:r>
     </w:p>
     <w:p>
@@ -78,7 +73,7 @@
             </w:rPr>
             <w:fldChar w:fldCharType="separate"/>
           </w:r>
-          <w:hyperlink w:anchor="_Toc59102137" w:history="1">
+          <w:hyperlink w:anchor="_Toc59108287" w:history="1">
             <w:r>
               <w:rPr>
                 <w:rStyle w:val="Collegamentoipertestuale"/>
@@ -121,7 +116,7 @@
               <w:rPr>
                 <w:noProof/>
               </w:rPr>
-              <w:instrText xml:space="preserve"> PAGEREF _Toc59102137 \h </w:instrText>
+              <w:instrText xml:space="preserve"> PAGEREF _Toc59108287 \h </w:instrText>
             </w:r>
             <w:r>
               <w:rPr>
@@ -163,7 +158,7 @@
               <w:lang w:eastAsia="it-CH"/>
             </w:rPr>
           </w:pPr>
-          <w:hyperlink w:anchor="_Toc59102138" w:history="1">
+          <w:hyperlink w:anchor="_Toc59108288" w:history="1">
             <w:r>
               <w:rPr>
                 <w:rStyle w:val="Collegamentoipertestuale"/>
@@ -204,7 +199,7 @@
               <w:rPr>
                 <w:noProof/>
               </w:rPr>
-              <w:instrText xml:space="preserve"> PAGEREF _Toc59102138 \h </w:instrText>
+              <w:instrText xml:space="preserve"> PAGEREF _Toc59108288 \h </w:instrText>
             </w:r>
             <w:r>
               <w:rPr>
@@ -246,7 +241,7 @@
               <w:lang w:eastAsia="it-CH"/>
             </w:rPr>
           </w:pPr>
-          <w:hyperlink w:anchor="_Toc59102139" w:history="1">
+          <w:hyperlink w:anchor="_Toc59108289" w:history="1">
             <w:r>
               <w:rPr>
                 <w:rStyle w:val="Collegamentoipertestuale"/>
@@ -287,7 +282,7 @@
               <w:rPr>
                 <w:noProof/>
               </w:rPr>
-              <w:instrText xml:space="preserve"> PAGEREF _Toc59102139 \h </w:instrText>
+              <w:instrText xml:space="preserve"> PAGEREF _Toc59108289 \h </w:instrText>
             </w:r>
             <w:r>
               <w:rPr>
@@ -329,7 +324,7 @@
               <w:lang w:eastAsia="it-CH"/>
             </w:rPr>
           </w:pPr>
-          <w:hyperlink w:anchor="_Toc59102140" w:history="1">
+          <w:hyperlink w:anchor="_Toc59108290" w:history="1">
             <w:r>
               <w:rPr>
                 <w:rStyle w:val="Collegamentoipertestuale"/>
@@ -370,7 +365,7 @@
               <w:rPr>
                 <w:noProof/>
               </w:rPr>
-              <w:instrText xml:space="preserve"> PAGEREF _Toc59102140 \h </w:instrText>
+              <w:instrText xml:space="preserve"> PAGEREF _Toc59108290 \h </w:instrText>
             </w:r>
             <w:r>
               <w:rPr>
@@ -412,7 +407,7 @@
               <w:lang w:eastAsia="it-CH"/>
             </w:rPr>
           </w:pPr>
-          <w:hyperlink w:anchor="_Toc59102141" w:history="1">
+          <w:hyperlink w:anchor="_Toc59108291" w:history="1">
             <w:r>
               <w:rPr>
                 <w:rStyle w:val="Collegamentoipertestuale"/>
@@ -453,7 +448,7 @@
               <w:rPr>
                 <w:noProof/>
               </w:rPr>
-              <w:instrText xml:space="preserve"> PAGEREF _Toc59102141 \h </w:instrText>
+              <w:instrText xml:space="preserve"> PAGEREF _Toc59108291 \h </w:instrText>
             </w:r>
             <w:r>
               <w:rPr>
@@ -495,7 +490,7 @@
               <w:lang w:eastAsia="it-CH"/>
             </w:rPr>
           </w:pPr>
-          <w:hyperlink w:anchor="_Toc59102142" w:history="1">
+          <w:hyperlink w:anchor="_Toc59108292" w:history="1">
             <w:r>
               <w:rPr>
                 <w:rStyle w:val="Collegamentoipertestuale"/>
@@ -536,7 +531,7 @@
               <w:rPr>
                 <w:noProof/>
               </w:rPr>
-              <w:instrText xml:space="preserve"> PAGEREF _Toc59102142 \h </w:instrText>
+              <w:instrText xml:space="preserve"> PAGEREF _Toc59108292 \h </w:instrText>
             </w:r>
             <w:r>
               <w:rPr>
@@ -578,7 +573,7 @@
               <w:lang w:eastAsia="it-CH"/>
             </w:rPr>
           </w:pPr>
-          <w:hyperlink w:anchor="_Toc59102143" w:history="1">
+          <w:hyperlink w:anchor="_Toc59108293" w:history="1">
             <w:r>
               <w:rPr>
                 <w:rStyle w:val="Collegamentoipertestuale"/>
@@ -619,7 +614,7 @@
               <w:rPr>
                 <w:noProof/>
               </w:rPr>
-              <w:instrText xml:space="preserve"> PAGEREF _Toc59102143 \h </w:instrText>
+              <w:instrText xml:space="preserve"> PAGEREF _Toc59108293 \h </w:instrText>
             </w:r>
             <w:r>
               <w:rPr>
@@ -661,7 +656,7 @@
               <w:lang w:eastAsia="it-CH"/>
             </w:rPr>
           </w:pPr>
-          <w:hyperlink w:anchor="_Toc59102144" w:history="1">
+          <w:hyperlink w:anchor="_Toc59108294" w:history="1">
             <w:r>
               <w:rPr>
                 <w:rStyle w:val="Collegamentoipertestuale"/>
@@ -702,7 +697,7 @@
               <w:rPr>
                 <w:noProof/>
               </w:rPr>
-              <w:instrText xml:space="preserve"> PAGEREF _Toc59102144 \h </w:instrText>
+              <w:instrText xml:space="preserve"> PAGEREF _Toc59108294 \h </w:instrText>
             </w:r>
             <w:r>
               <w:rPr>
@@ -744,7 +739,7 @@
               <w:lang w:eastAsia="it-CH"/>
             </w:rPr>
           </w:pPr>
-          <w:hyperlink w:anchor="_Toc59102145" w:history="1">
+          <w:hyperlink w:anchor="_Toc59108295" w:history="1">
             <w:r>
               <w:rPr>
                 <w:rStyle w:val="Collegamentoipertestuale"/>
@@ -785,7 +780,7 @@
               <w:rPr>
                 <w:noProof/>
               </w:rPr>
-              <w:instrText xml:space="preserve"> PAGEREF _Toc59102145 \h </w:instrText>
+              <w:instrText xml:space="preserve"> PAGEREF _Toc59108295 \h </w:instrText>
             </w:r>
             <w:r>
               <w:rPr>
@@ -827,7 +822,7 @@
               <w:lang w:eastAsia="it-CH"/>
             </w:rPr>
           </w:pPr>
-          <w:hyperlink w:anchor="_Toc59102146" w:history="1">
+          <w:hyperlink w:anchor="_Toc59108296" w:history="1">
             <w:r>
               <w:rPr>
                 <w:rStyle w:val="Collegamentoipertestuale"/>
@@ -868,7 +863,7 @@
               <w:rPr>
                 <w:noProof/>
               </w:rPr>
-              <w:instrText xml:space="preserve"> PAGEREF _Toc59102146 \h </w:instrText>
+              <w:instrText xml:space="preserve"> PAGEREF _Toc59108296 \h </w:instrText>
             </w:r>
             <w:r>
               <w:rPr>
@@ -910,7 +905,7 @@
               <w:lang w:eastAsia="it-CH"/>
             </w:rPr>
           </w:pPr>
-          <w:hyperlink w:anchor="_Toc59102147" w:history="1">
+          <w:hyperlink w:anchor="_Toc59108297" w:history="1">
             <w:r>
               <w:rPr>
                 <w:rStyle w:val="Collegamentoipertestuale"/>
@@ -951,7 +946,7 @@
               <w:rPr>
                 <w:noProof/>
               </w:rPr>
-              <w:instrText xml:space="preserve"> PAGEREF _Toc59102147 \h </w:instrText>
+              <w:instrText xml:space="preserve"> PAGEREF _Toc59108297 \h </w:instrText>
             </w:r>
             <w:r>
               <w:rPr>
@@ -993,7 +988,7 @@
               <w:lang w:eastAsia="it-CH"/>
             </w:rPr>
           </w:pPr>
-          <w:hyperlink w:anchor="_Toc59102148" w:history="1">
+          <w:hyperlink w:anchor="_Toc59108298" w:history="1">
             <w:r>
               <w:rPr>
                 <w:rStyle w:val="Collegamentoipertestuale"/>
@@ -1034,7 +1029,7 @@
               <w:rPr>
                 <w:noProof/>
               </w:rPr>
-              <w:instrText xml:space="preserve"> PAGEREF _Toc59102148 \h </w:instrText>
+              <w:instrText xml:space="preserve"> PAGEREF _Toc59108298 \h </w:instrText>
             </w:r>
             <w:r>
               <w:rPr>
@@ -1076,7 +1071,7 @@
               <w:lang w:eastAsia="it-CH"/>
             </w:rPr>
           </w:pPr>
-          <w:hyperlink w:anchor="_Toc59102149" w:history="1">
+          <w:hyperlink w:anchor="_Toc59108299" w:history="1">
             <w:r>
               <w:rPr>
                 <w:rStyle w:val="Collegamentoipertestuale"/>
@@ -1117,7 +1112,7 @@
               <w:rPr>
                 <w:noProof/>
               </w:rPr>
-              <w:instrText xml:space="preserve"> PAGEREF _Toc59102149 \h </w:instrText>
+              <w:instrText xml:space="preserve"> PAGEREF _Toc59108299 \h </w:instrText>
             </w:r>
             <w:r>
               <w:rPr>
@@ -1159,7 +1154,7 @@
               <w:lang w:eastAsia="it-CH"/>
             </w:rPr>
           </w:pPr>
-          <w:hyperlink w:anchor="_Toc59102150" w:history="1">
+          <w:hyperlink w:anchor="_Toc59108300" w:history="1">
             <w:r>
               <w:rPr>
                 <w:rStyle w:val="Collegamentoipertestuale"/>
@@ -1200,7 +1195,7 @@
               <w:rPr>
                 <w:noProof/>
               </w:rPr>
-              <w:instrText xml:space="preserve"> PAGEREF _Toc59102150 \h </w:instrText>
+              <w:instrText xml:space="preserve"> PAGEREF _Toc59108300 \h </w:instrText>
             </w:r>
             <w:r>
               <w:rPr>
@@ -1241,7 +1236,7 @@
               <w:lang w:eastAsia="it-CH"/>
             </w:rPr>
           </w:pPr>
-          <w:hyperlink w:anchor="_Toc59102151" w:history="1">
+          <w:hyperlink w:anchor="_Toc59108301" w:history="1">
             <w:r>
               <w:rPr>
                 <w:rStyle w:val="Collegamentoipertestuale"/>
@@ -1265,7 +1260,7 @@
               <w:rPr>
                 <w:noProof/>
               </w:rPr>
-              <w:instrText xml:space="preserve"> PAGEREF _Toc59102151 \h </w:instrText>
+              <w:instrText xml:space="preserve"> PAGEREF _Toc59108301 \h </w:instrText>
             </w:r>
             <w:r>
               <w:rPr>
@@ -1306,7 +1301,7 @@
               <w:lang w:eastAsia="it-CH"/>
             </w:rPr>
           </w:pPr>
-          <w:hyperlink w:anchor="_Toc59102152" w:history="1">
+          <w:hyperlink w:anchor="_Toc59108302" w:history="1">
             <w:r>
               <w:rPr>
                 <w:rStyle w:val="Collegamentoipertestuale"/>
@@ -1330,7 +1325,7 @@
               <w:rPr>
                 <w:noProof/>
               </w:rPr>
-              <w:instrText xml:space="preserve"> PAGEREF _Toc59102152 \h </w:instrText>
+              <w:instrText xml:space="preserve"> PAGEREF _Toc59108302 \h </w:instrText>
             </w:r>
             <w:r>
               <w:rPr>
@@ -1372,7 +1367,7 @@
               <w:lang w:eastAsia="it-CH"/>
             </w:rPr>
           </w:pPr>
-          <w:hyperlink w:anchor="_Toc59102153" w:history="1">
+          <w:hyperlink w:anchor="_Toc59108303" w:history="1">
             <w:r>
               <w:rPr>
                 <w:rStyle w:val="Collegamentoipertestuale"/>
@@ -1413,7 +1408,7 @@
               <w:rPr>
                 <w:noProof/>
               </w:rPr>
-              <w:instrText xml:space="preserve"> PAGEREF _Toc59102153 \h </w:instrText>
+              <w:instrText xml:space="preserve"> PAGEREF _Toc59108303 \h </w:instrText>
             </w:r>
             <w:r>
               <w:rPr>
@@ -1454,7 +1449,7 @@
               <w:lang w:eastAsia="it-CH"/>
             </w:rPr>
           </w:pPr>
-          <w:hyperlink w:anchor="_Toc59102154" w:history="1">
+          <w:hyperlink w:anchor="_Toc59108304" w:history="1">
             <w:r>
               <w:rPr>
                 <w:rStyle w:val="Collegamentoipertestuale"/>
@@ -1478,7 +1473,7 @@
               <w:rPr>
                 <w:noProof/>
               </w:rPr>
-              <w:instrText xml:space="preserve"> PAGEREF _Toc59102154 \h </w:instrText>
+              <w:instrText xml:space="preserve"> PAGEREF _Toc59108304 \h </w:instrText>
             </w:r>
             <w:r>
               <w:rPr>
@@ -1519,7 +1514,7 @@
               <w:lang w:eastAsia="it-CH"/>
             </w:rPr>
           </w:pPr>
-          <w:hyperlink w:anchor="_Toc59102155" w:history="1">
+          <w:hyperlink w:anchor="_Toc59108305" w:history="1">
             <w:r>
               <w:rPr>
                 <w:rStyle w:val="Collegamentoipertestuale"/>
@@ -1543,7 +1538,7 @@
               <w:rPr>
                 <w:noProof/>
               </w:rPr>
-              <w:instrText xml:space="preserve"> PAGEREF _Toc59102155 \h </w:instrText>
+              <w:instrText xml:space="preserve"> PAGEREF _Toc59108305 \h </w:instrText>
             </w:r>
             <w:r>
               <w:rPr>
@@ -1585,7 +1580,7 @@
               <w:lang w:eastAsia="it-CH"/>
             </w:rPr>
           </w:pPr>
-          <w:hyperlink w:anchor="_Toc59102156" w:history="1">
+          <w:hyperlink w:anchor="_Toc59108306" w:history="1">
             <w:r>
               <w:rPr>
                 <w:rStyle w:val="Collegamentoipertestuale"/>
@@ -1626,7 +1621,7 @@
               <w:rPr>
                 <w:noProof/>
               </w:rPr>
-              <w:instrText xml:space="preserve"> PAGEREF _Toc59102156 \h </w:instrText>
+              <w:instrText xml:space="preserve"> PAGEREF _Toc59108306 \h </w:instrText>
             </w:r>
             <w:r>
               <w:rPr>
@@ -1668,7 +1663,7 @@
               <w:lang w:eastAsia="it-CH"/>
             </w:rPr>
           </w:pPr>
-          <w:hyperlink w:anchor="_Toc59102157" w:history="1">
+          <w:hyperlink w:anchor="_Toc59108307" w:history="1">
             <w:r>
               <w:rPr>
                 <w:rStyle w:val="Collegamentoipertestuale"/>
@@ -1709,7 +1704,7 @@
               <w:rPr>
                 <w:noProof/>
               </w:rPr>
-              <w:instrText xml:space="preserve"> PAGEREF _Toc59102157 \h </w:instrText>
+              <w:instrText xml:space="preserve"> PAGEREF _Toc59108307 \h </w:instrText>
             </w:r>
             <w:r>
               <w:rPr>
@@ -1751,7 +1746,7 @@
               <w:lang w:eastAsia="it-CH"/>
             </w:rPr>
           </w:pPr>
-          <w:hyperlink w:anchor="_Toc59102158" w:history="1">
+          <w:hyperlink w:anchor="_Toc59108308" w:history="1">
             <w:r>
               <w:rPr>
                 <w:rStyle w:val="Collegamentoipertestuale"/>
@@ -1792,7 +1787,7 @@
               <w:rPr>
                 <w:noProof/>
               </w:rPr>
-              <w:instrText xml:space="preserve"> PAGEREF _Toc59102158 \h </w:instrText>
+              <w:instrText xml:space="preserve"> PAGEREF _Toc59108308 \h </w:instrText>
             </w:r>
             <w:r>
               <w:rPr>
@@ -1834,7 +1829,7 @@
               <w:lang w:eastAsia="it-CH"/>
             </w:rPr>
           </w:pPr>
-          <w:hyperlink w:anchor="_Toc59102159" w:history="1">
+          <w:hyperlink w:anchor="_Toc59108309" w:history="1">
             <w:r>
               <w:rPr>
                 <w:rStyle w:val="Collegamentoipertestuale"/>
@@ -1875,7 +1870,7 @@
               <w:rPr>
                 <w:noProof/>
               </w:rPr>
-              <w:instrText xml:space="preserve"> PAGEREF _Toc59102159 \h </w:instrText>
+              <w:instrText xml:space="preserve"> PAGEREF _Toc59108309 \h </w:instrText>
             </w:r>
             <w:r>
               <w:rPr>
@@ -1917,7 +1912,7 @@
               <w:lang w:eastAsia="it-CH"/>
             </w:rPr>
           </w:pPr>
-          <w:hyperlink w:anchor="_Toc59102160" w:history="1">
+          <w:hyperlink w:anchor="_Toc59108310" w:history="1">
             <w:r>
               <w:rPr>
                 <w:rStyle w:val="Collegamentoipertestuale"/>
@@ -1958,7 +1953,7 @@
               <w:rPr>
                 <w:noProof/>
               </w:rPr>
-              <w:instrText xml:space="preserve"> PAGEREF _Toc59102160 \h </w:instrText>
+              <w:instrText xml:space="preserve"> PAGEREF _Toc59108310 \h </w:instrText>
             </w:r>
             <w:r>
               <w:rPr>
@@ -2000,7 +1995,7 @@
               <w:lang w:eastAsia="it-CH"/>
             </w:rPr>
           </w:pPr>
-          <w:hyperlink w:anchor="_Toc59102161" w:history="1">
+          <w:hyperlink w:anchor="_Toc59108311" w:history="1">
             <w:r>
               <w:rPr>
                 <w:rStyle w:val="Collegamentoipertestuale"/>
@@ -2041,7 +2036,7 @@
               <w:rPr>
                 <w:noProof/>
               </w:rPr>
-              <w:instrText xml:space="preserve"> PAGEREF _Toc59102161 \h </w:instrText>
+              <w:instrText xml:space="preserve"> PAGEREF _Toc59108311 \h </w:instrText>
             </w:r>
             <w:r>
               <w:rPr>
@@ -2083,7 +2078,7 @@
               <w:lang w:eastAsia="it-CH"/>
             </w:rPr>
           </w:pPr>
-          <w:hyperlink w:anchor="_Toc59102162" w:history="1">
+          <w:hyperlink w:anchor="_Toc59108312" w:history="1">
             <w:r>
               <w:rPr>
                 <w:rStyle w:val="Collegamentoipertestuale"/>
@@ -2124,7 +2119,7 @@
               <w:rPr>
                 <w:noProof/>
               </w:rPr>
-              <w:instrText xml:space="preserve"> PAGEREF _Toc59102162 \h </w:instrText>
+              <w:instrText xml:space="preserve"> PAGEREF _Toc59108312 \h </w:instrText>
             </w:r>
             <w:r>
               <w:rPr>
@@ -2166,7 +2161,7 @@
               <w:lang w:eastAsia="it-CH"/>
             </w:rPr>
           </w:pPr>
-          <w:hyperlink w:anchor="_Toc59102163" w:history="1">
+          <w:hyperlink w:anchor="_Toc59108313" w:history="1">
             <w:r>
               <w:rPr>
                 <w:rStyle w:val="Collegamentoipertestuale"/>
@@ -2207,7 +2202,7 @@
               <w:rPr>
                 <w:noProof/>
               </w:rPr>
-              <w:instrText xml:space="preserve"> PAGEREF _Toc59102163 \h </w:instrText>
+              <w:instrText xml:space="preserve"> PAGEREF _Toc59108313 \h </w:instrText>
             </w:r>
             <w:r>
               <w:rPr>
@@ -2249,7 +2244,7 @@
               <w:lang w:eastAsia="it-CH"/>
             </w:rPr>
           </w:pPr>
-          <w:hyperlink w:anchor="_Toc59102164" w:history="1">
+          <w:hyperlink w:anchor="_Toc59108314" w:history="1">
             <w:r>
               <w:rPr>
                 <w:rStyle w:val="Collegamentoipertestuale"/>
@@ -2290,7 +2285,7 @@
               <w:rPr>
                 <w:noProof/>
               </w:rPr>
-              <w:instrText xml:space="preserve"> PAGEREF _Toc59102164 \h </w:instrText>
+              <w:instrText xml:space="preserve"> PAGEREF _Toc59108314 \h </w:instrText>
             </w:r>
             <w:r>
               <w:rPr>
@@ -2332,7 +2327,7 @@
               <w:lang w:eastAsia="it-CH"/>
             </w:rPr>
           </w:pPr>
-          <w:hyperlink w:anchor="_Toc59102165" w:history="1">
+          <w:hyperlink w:anchor="_Toc59108315" w:history="1">
             <w:r>
               <w:rPr>
                 <w:rStyle w:val="Collegamentoipertestuale"/>
@@ -2373,7 +2368,7 @@
               <w:rPr>
                 <w:noProof/>
               </w:rPr>
-              <w:instrText xml:space="preserve"> PAGEREF _Toc59102165 \h </w:instrText>
+              <w:instrText xml:space="preserve"> PAGEREF _Toc59108315 \h </w:instrText>
             </w:r>
             <w:r>
               <w:rPr>
@@ -2415,7 +2410,7 @@
               <w:lang w:eastAsia="it-CH"/>
             </w:rPr>
           </w:pPr>
-          <w:hyperlink w:anchor="_Toc59102166" w:history="1">
+          <w:hyperlink w:anchor="_Toc59108316" w:history="1">
             <w:r>
               <w:rPr>
                 <w:rStyle w:val="Collegamentoipertestuale"/>
@@ -2456,7 +2451,7 @@
               <w:rPr>
                 <w:noProof/>
               </w:rPr>
-              <w:instrText xml:space="preserve"> PAGEREF _Toc59102166 \h </w:instrText>
+              <w:instrText xml:space="preserve"> PAGEREF _Toc59108316 \h </w:instrText>
             </w:r>
             <w:r>
               <w:rPr>
@@ -2498,7 +2493,7 @@
               <w:lang w:eastAsia="it-CH"/>
             </w:rPr>
           </w:pPr>
-          <w:hyperlink w:anchor="_Toc59102167" w:history="1">
+          <w:hyperlink w:anchor="_Toc59108317" w:history="1">
             <w:r>
               <w:rPr>
                 <w:rStyle w:val="Collegamentoipertestuale"/>
@@ -2541,7 +2536,7 @@
               <w:rPr>
                 <w:noProof/>
               </w:rPr>
-              <w:instrText xml:space="preserve"> PAGEREF _Toc59102167 \h </w:instrText>
+              <w:instrText xml:space="preserve"> PAGEREF _Toc59108317 \h </w:instrText>
             </w:r>
             <w:r>
               <w:rPr>
@@ -2558,7 +2553,7 @@
               <w:rPr>
                 <w:noProof/>
               </w:rPr>
-              <w:t>20</w:t>
+              <w:t>21</w:t>
             </w:r>
             <w:r>
               <w:rPr>
@@ -2583,13 +2578,13 @@
               <w:lang w:eastAsia="it-CH"/>
             </w:rPr>
           </w:pPr>
-          <w:hyperlink w:anchor="_Toc59102168" w:history="1">
+          <w:hyperlink w:anchor="_Toc59108318" w:history="1">
             <w:r>
               <w:rPr>
                 <w:rStyle w:val="Collegamentoipertestuale"/>
                 <w:noProof/>
               </w:rPr>
-              <w:t>5.2</w:t>
+              <w:t>5.1</w:t>
             </w:r>
             <w:r>
               <w:rPr>
@@ -2624,7 +2619,7 @@
               <w:rPr>
                 <w:noProof/>
               </w:rPr>
-              <w:instrText xml:space="preserve"> PAGEREF _Toc59102168 \h </w:instrText>
+              <w:instrText xml:space="preserve"> PAGEREF _Toc59108318 \h </w:instrText>
             </w:r>
             <w:r>
               <w:rPr>
@@ -2641,7 +2636,7 @@
               <w:rPr>
                 <w:noProof/>
               </w:rPr>
-              <w:t>20</w:t>
+              <w:t>21</w:t>
             </w:r>
             <w:r>
               <w:rPr>
@@ -2666,13 +2661,13 @@
               <w:lang w:eastAsia="it-CH"/>
             </w:rPr>
           </w:pPr>
-          <w:hyperlink w:anchor="_Toc59102169" w:history="1">
+          <w:hyperlink w:anchor="_Toc59108319" w:history="1">
             <w:r>
               <w:rPr>
                 <w:rStyle w:val="Collegamentoipertestuale"/>
                 <w:noProof/>
               </w:rPr>
-              <w:t>5.3</w:t>
+              <w:t>5.2</w:t>
             </w:r>
             <w:r>
               <w:rPr>
@@ -2707,7 +2702,7 @@
               <w:rPr>
                 <w:noProof/>
               </w:rPr>
-              <w:instrText xml:space="preserve"> PAGEREF _Toc59102169 \h </w:instrText>
+              <w:instrText xml:space="preserve"> PAGEREF _Toc59108319 \h </w:instrText>
             </w:r>
             <w:r>
               <w:rPr>
@@ -2749,7 +2744,7 @@
               <w:lang w:eastAsia="it-CH"/>
             </w:rPr>
           </w:pPr>
-          <w:hyperlink w:anchor="_Toc59102170" w:history="1">
+          <w:hyperlink w:anchor="_Toc59108320" w:history="1">
             <w:r>
               <w:rPr>
                 <w:rStyle w:val="Collegamentoipertestuale"/>
@@ -2792,7 +2787,7 @@
               <w:rPr>
                 <w:noProof/>
               </w:rPr>
-              <w:instrText xml:space="preserve"> PAGEREF _Toc59102170 \h </w:instrText>
+              <w:instrText xml:space="preserve"> PAGEREF _Toc59108320 \h </w:instrText>
             </w:r>
             <w:r>
               <w:rPr>
@@ -2834,7 +2829,7 @@
               <w:lang w:eastAsia="it-CH"/>
             </w:rPr>
           </w:pPr>
-          <w:hyperlink w:anchor="_Toc59102171" w:history="1">
+          <w:hyperlink w:anchor="_Toc59108321" w:history="1">
             <w:r>
               <w:rPr>
                 <w:rStyle w:val="Collegamentoipertestuale"/>
@@ -2877,7 +2872,7 @@
               <w:rPr>
                 <w:noProof/>
               </w:rPr>
-              <w:instrText xml:space="preserve"> PAGEREF _Toc59102171 \h </w:instrText>
+              <w:instrText xml:space="preserve"> PAGEREF _Toc59108321 \h </w:instrText>
             </w:r>
             <w:r>
               <w:rPr>
@@ -2919,13 +2914,13 @@
               <w:lang w:eastAsia="it-CH"/>
             </w:rPr>
           </w:pPr>
-          <w:hyperlink w:anchor="_Toc59102172" w:history="1">
+          <w:hyperlink w:anchor="_Toc59108322" w:history="1">
             <w:r>
               <w:rPr>
                 <w:rStyle w:val="Collegamentoipertestuale"/>
                 <w:noProof/>
               </w:rPr>
-              <w:t>7.2</w:t>
+              <w:t>7.1</w:t>
             </w:r>
             <w:r>
               <w:rPr>
@@ -2942,6 +2937,89 @@
                 <w:rStyle w:val="Collegamentoipertestuale"/>
                 <w:noProof/>
               </w:rPr>
+              <w:t>Sviluppi futuri</w:t>
+            </w:r>
+            <w:r>
+              <w:rPr>
+                <w:noProof/>
+              </w:rPr>
+              <w:tab/>
+            </w:r>
+            <w:r>
+              <w:rPr>
+                <w:noProof/>
+              </w:rPr>
+              <w:fldChar w:fldCharType="begin"/>
+            </w:r>
+            <w:r>
+              <w:rPr>
+                <w:noProof/>
+              </w:rPr>
+              <w:instrText xml:space="preserve"> PAGEREF _Toc59108322 \h </w:instrText>
+            </w:r>
+            <w:r>
+              <w:rPr>
+                <w:noProof/>
+              </w:rPr>
+            </w:r>
+            <w:r>
+              <w:rPr>
+                <w:noProof/>
+              </w:rPr>
+              <w:fldChar w:fldCharType="separate"/>
+            </w:r>
+            <w:r>
+              <w:rPr>
+                <w:noProof/>
+              </w:rPr>
+              <w:t>24</w:t>
+            </w:r>
+            <w:r>
+              <w:rPr>
+                <w:noProof/>
+              </w:rPr>
+              <w:fldChar w:fldCharType="end"/>
+            </w:r>
+          </w:hyperlink>
+        </w:p>
+        <w:p>
+          <w:pPr>
+            <w:pStyle w:val="Sommario2"/>
+            <w:tabs>
+              <w:tab w:val="left" w:pos="800"/>
+              <w:tab w:val="right" w:leader="dot" w:pos="9628"/>
+            </w:tabs>
+            <w:rPr>
+              <w:rFonts w:asciiTheme="minorHAnsi" w:eastAsiaTheme="minorEastAsia" w:hAnsiTheme="minorHAnsi" w:cstheme="minorBidi"/>
+              <w:noProof/>
+              <w:sz w:val="22"/>
+              <w:szCs w:val="22"/>
+              <w:lang w:eastAsia="it-CH"/>
+            </w:rPr>
+          </w:pPr>
+          <w:hyperlink w:anchor="_Toc59108323" w:history="1">
+            <w:r>
+              <w:rPr>
+                <w:rStyle w:val="Collegamentoipertestuale"/>
+                <w:noProof/>
+              </w:rPr>
+              <w:t>7.2</w:t>
+            </w:r>
+            <w:r>
+              <w:rPr>
+                <w:rFonts w:asciiTheme="minorHAnsi" w:eastAsiaTheme="minorEastAsia" w:hAnsiTheme="minorHAnsi" w:cstheme="minorBidi"/>
+                <w:noProof/>
+                <w:sz w:val="22"/>
+                <w:szCs w:val="22"/>
+                <w:lang w:eastAsia="it-CH"/>
+              </w:rPr>
+              <w:tab/>
+            </w:r>
+            <w:r>
+              <w:rPr>
+                <w:rStyle w:val="Collegamentoipertestuale"/>
+                <w:noProof/>
+              </w:rPr>
               <w:t>Considerazioni personali</w:t>
             </w:r>
             <w:r>
@@ -2960,7 +3038,7 @@
               <w:rPr>
                 <w:noProof/>
               </w:rPr>
-              <w:instrText xml:space="preserve"> PAGEREF _Toc59102172 \h </w:instrText>
+              <w:instrText xml:space="preserve"> PAGEREF _Toc59108323 \h </w:instrText>
             </w:r>
             <w:r>
               <w:rPr>
@@ -3002,7 +3080,7 @@
               <w:lang w:eastAsia="it-CH"/>
             </w:rPr>
           </w:pPr>
-          <w:hyperlink w:anchor="_Toc59102173" w:history="1">
+          <w:hyperlink w:anchor="_Toc59108324" w:history="1">
             <w:r>
               <w:rPr>
                 <w:rStyle w:val="Collegamentoipertestuale"/>
@@ -3045,7 +3123,7 @@
               <w:rPr>
                 <w:noProof/>
               </w:rPr>
-              <w:instrText xml:space="preserve"> PAGEREF _Toc59102173 \h </w:instrText>
+              <w:instrText xml:space="preserve"> PAGEREF _Toc59108324 \h </w:instrText>
             </w:r>
             <w:r>
               <w:rPr>
@@ -3087,13 +3165,13 @@
               <w:lang w:eastAsia="it-CH"/>
             </w:rPr>
           </w:pPr>
-          <w:hyperlink w:anchor="_Toc59102174" w:history="1">
+          <w:hyperlink w:anchor="_Toc59108325" w:history="1">
             <w:r>
               <w:rPr>
                 <w:rStyle w:val="Collegamentoipertestuale"/>
                 <w:noProof/>
               </w:rPr>
-              <w:t>8.2</w:t>
+              <w:t>8.1</w:t>
             </w:r>
             <w:r>
               <w:rPr>
@@ -3128,7 +3206,7 @@
               <w:rPr>
                 <w:noProof/>
               </w:rPr>
-              <w:instrText xml:space="preserve"> PAGEREF _Toc59102174 \h </w:instrText>
+              <w:instrText xml:space="preserve"> PAGEREF _Toc59108325 \h </w:instrText>
             </w:r>
             <w:r>
               <w:rPr>
@@ -3170,7 +3248,7 @@
               <w:lang w:eastAsia="it-CH"/>
             </w:rPr>
           </w:pPr>
-          <w:hyperlink w:anchor="_Toc59102175" w:history="1">
+          <w:hyperlink w:anchor="_Toc59108326" w:history="1">
             <w:r>
               <w:rPr>
                 <w:rStyle w:val="Collegamentoipertestuale"/>
@@ -3211,7 +3289,7 @@
               <w:rPr>
                 <w:noProof/>
               </w:rPr>
-              <w:instrText xml:space="preserve"> PAGEREF _Toc59102175 \h </w:instrText>
+              <w:instrText xml:space="preserve"> PAGEREF _Toc59108326 \h </w:instrText>
             </w:r>
             <w:r>
               <w:rPr>
@@ -3253,7 +3331,7 @@
               <w:lang w:eastAsia="it-CH"/>
             </w:rPr>
           </w:pPr>
-          <w:hyperlink w:anchor="_Toc59102176" w:history="1">
+          <w:hyperlink w:anchor="_Toc59108327" w:history="1">
             <w:r>
               <w:rPr>
                 <w:rStyle w:val="Collegamentoipertestuale"/>
@@ -3296,7 +3374,7 @@
               <w:rPr>
                 <w:noProof/>
               </w:rPr>
-              <w:instrText xml:space="preserve"> PAGEREF _Toc59102176 \h </w:instrText>
+              <w:instrText xml:space="preserve"> PAGEREF _Toc59108327 \h </w:instrText>
             </w:r>
             <w:r>
               <w:rPr>
@@ -3350,11 +3428,13 @@
           <w:lang w:val="it-IT"/>
         </w:rPr>
       </w:pPr>
+      <w:bookmarkStart w:id="0" w:name="_GoBack"/>
+      <w:bookmarkEnd w:id="0"/>
       <w:r>
         <w:br w:type="page"/>
       </w:r>
       <w:bookmarkStart w:id="1" w:name="_Toc491247126"/>
-      <w:bookmarkStart w:id="2" w:name="_Toc59102137"/>
+      <w:bookmarkStart w:id="2" w:name="_Toc59108287"/>
       <w:r>
         <w:rPr>
           <w:lang w:val="it-IT"/>
@@ -3374,7 +3454,7 @@
         </w:numPr>
       </w:pPr>
       <w:bookmarkStart w:id="3" w:name="_Toc491247127"/>
-      <w:bookmarkStart w:id="4" w:name="_Toc59102138"/>
+      <w:bookmarkStart w:id="4" w:name="_Toc59108288"/>
       <w:r>
         <w:t>Informazioni sul progetto</w:t>
       </w:r>
@@ -3474,7 +3554,7 @@
         </w:numPr>
       </w:pPr>
       <w:bookmarkStart w:id="5" w:name="_Toc491247128"/>
-      <w:bookmarkStart w:id="6" w:name="_Toc59102139"/>
+      <w:bookmarkStart w:id="6" w:name="_Toc59108289"/>
       <w:r>
         <w:t>Abstract</w:t>
       </w:r>
@@ -3549,7 +3629,7 @@
         </w:numPr>
       </w:pPr>
       <w:bookmarkStart w:id="7" w:name="_Toc491247129"/>
-      <w:bookmarkStart w:id="8" w:name="_Toc59102140"/>
+      <w:bookmarkStart w:id="8" w:name="_Toc59108290"/>
       <w:r>
         <w:t>Scopo</w:t>
       </w:r>
@@ -3632,7 +3712,7 @@
         </w:numPr>
       </w:pPr>
       <w:bookmarkStart w:id="9" w:name="_Toc491247130"/>
-      <w:bookmarkStart w:id="10" w:name="_Toc59102141"/>
+      <w:bookmarkStart w:id="10" w:name="_Toc59108291"/>
       <w:r>
         <w:lastRenderedPageBreak/>
         <w:t>Analisi</w:t>
@@ -3650,7 +3730,7 @@
         <w:jc w:val="both"/>
       </w:pPr>
       <w:bookmarkStart w:id="11" w:name="_Toc491247131"/>
-      <w:bookmarkStart w:id="12" w:name="_Toc59102142"/>
+      <w:bookmarkStart w:id="12" w:name="_Toc59108292"/>
       <w:r>
         <w:t>Analisi del dominio</w:t>
       </w:r>
@@ -3711,7 +3791,7 @@
         <w:jc w:val="both"/>
       </w:pPr>
       <w:bookmarkStart w:id="13" w:name="_Toc491247132"/>
-      <w:bookmarkStart w:id="14" w:name="_Toc59102143"/>
+      <w:bookmarkStart w:id="14" w:name="_Toc59108293"/>
       <w:r>
         <w:t>Analisi e specifica dei requisiti</w:t>
       </w:r>
@@ -5624,7 +5704,7 @@
         <w:ind w:left="578" w:hanging="578"/>
       </w:pPr>
       <w:bookmarkStart w:id="15" w:name="_Toc491247133"/>
-      <w:bookmarkStart w:id="16" w:name="_Toc59102144"/>
+      <w:bookmarkStart w:id="16" w:name="_Toc59108294"/>
       <w:r>
         <w:rPr>
           <w:noProof/>
@@ -5727,10 +5807,12 @@
           <w:noProof/>
         </w:rPr>
         <w:sectPr>
-          <w:headerReference w:type="default" r:id="rId9"/>
-          <w:footerReference w:type="default" r:id="rId10"/>
-          <w:headerReference w:type="first" r:id="rId11"/>
-          <w:footerReference w:type="first" r:id="rId12"/>
+          <w:headerReference w:type="even" r:id="rId9"/>
+          <w:headerReference w:type="default" r:id="rId10"/>
+          <w:footerReference w:type="even" r:id="rId11"/>
+          <w:footerReference w:type="default" r:id="rId12"/>
+          <w:headerReference w:type="first" r:id="rId13"/>
+          <w:footerReference w:type="first" r:id="rId14"/>
           <w:pgSz w:w="11906" w:h="16838"/>
           <w:pgMar w:top="1985" w:right="1134" w:bottom="1418" w:left="1134" w:header="567" w:footer="567" w:gutter="0"/>
           <w:pgNumType w:start="1"/>
@@ -5891,11 +5973,11 @@
                           <w:lang w:val="it-IT"/>
                         </w:rPr>
                       </w:pPr>
-                      <w:bookmarkStart w:id="21" w:name="_Hlk58773908"/>
-                      <w:bookmarkStart w:id="22" w:name="_Hlk58773909"/>
-                      <w:bookmarkStart w:id="23" w:name="_Toc58781422"/>
-                      <w:bookmarkStart w:id="24" w:name="_Toc58876463"/>
-                      <w:bookmarkStart w:id="25" w:name="_Toc58960773"/>
+                      <w:bookmarkStart w:id="22" w:name="_Hlk58773908"/>
+                      <w:bookmarkStart w:id="23" w:name="_Hlk58773909"/>
+                      <w:bookmarkStart w:id="24" w:name="_Toc58781422"/>
+                      <w:bookmarkStart w:id="25" w:name="_Toc58876463"/>
+                      <w:bookmarkStart w:id="26" w:name="_Toc58960773"/>
                       <w:r>
                         <w:rPr>
                           <w:i/>
@@ -5947,11 +6029,11 @@
                         </w:rPr>
                         <w:t xml:space="preserve"> - Use Case</w:t>
                       </w:r>
-                      <w:bookmarkEnd w:id="21"/>
                       <w:bookmarkEnd w:id="22"/>
                       <w:bookmarkEnd w:id="23"/>
                       <w:bookmarkEnd w:id="24"/>
                       <w:bookmarkEnd w:id="25"/>
+                      <w:bookmarkEnd w:id="26"/>
                     </w:p>
                   </w:txbxContent>
                 </v:textbox>
@@ -5970,14 +6052,14 @@
           <w:numId w:val="2"/>
         </w:numPr>
       </w:pPr>
-      <w:bookmarkStart w:id="22" w:name="_Toc491247134"/>
-      <w:bookmarkStart w:id="23" w:name="_Toc59102145"/>
+      <w:bookmarkStart w:id="27" w:name="_Toc491247134"/>
+      <w:bookmarkStart w:id="28" w:name="_Toc59108295"/>
       <w:r>
         <w:lastRenderedPageBreak/>
         <w:t>Pianificazione</w:t>
       </w:r>
-      <w:bookmarkEnd w:id="22"/>
-      <w:bookmarkEnd w:id="23"/>
+      <w:bookmarkEnd w:id="27"/>
+      <w:bookmarkEnd w:id="28"/>
     </w:p>
     <w:p>
       <w:pPr>
@@ -6016,7 +6098,7 @@
                     </pic:cNvPicPr>
                   </pic:nvPicPr>
                   <pic:blipFill rotWithShape="1">
-                    <a:blip r:embed="rId13" cstate="print">
+                    <a:blip r:embed="rId15" cstate="print">
                       <a:extLst>
                         <a:ext uri="{28A0092B-C50C-407E-A947-70E740481C1C}">
                           <a14:useLocalDpi xmlns:a14="http://schemas.microsoft.com/office/drawing/2010/main" val="0"/>
@@ -6094,7 +6176,7 @@
                     </pic:cNvPicPr>
                   </pic:nvPicPr>
                   <pic:blipFill rotWithShape="1">
-                    <a:blip r:embed="rId13" cstate="print">
+                    <a:blip r:embed="rId15" cstate="print">
                       <a:extLst>
                         <a:ext uri="{28A0092B-C50C-407E-A947-70E740481C1C}">
                           <a14:useLocalDpi xmlns:a14="http://schemas.microsoft.com/office/drawing/2010/main" val="0"/>
@@ -6204,9 +6286,9 @@
                                 <w:iCs/>
                               </w:rPr>
                             </w:pPr>
-                            <w:bookmarkStart w:id="24" w:name="_Toc58781423"/>
-                            <w:bookmarkStart w:id="25" w:name="_Toc58876464"/>
-                            <w:bookmarkStart w:id="26" w:name="_Toc58960774"/>
+                            <w:bookmarkStart w:id="29" w:name="_Toc58781423"/>
+                            <w:bookmarkStart w:id="30" w:name="_Toc58876464"/>
+                            <w:bookmarkStart w:id="31" w:name="_Toc58960774"/>
                             <w:r>
                               <w:rPr>
                                 <w:i/>
@@ -6264,9 +6346,9 @@
                               </w:rPr>
                               <w:t>Preventivo</w:t>
                             </w:r>
-                            <w:bookmarkEnd w:id="24"/>
-                            <w:bookmarkEnd w:id="25"/>
-                            <w:bookmarkEnd w:id="26"/>
+                            <w:bookmarkEnd w:id="29"/>
+                            <w:bookmarkEnd w:id="30"/>
+                            <w:bookmarkEnd w:id="31"/>
                           </w:p>
                         </w:txbxContent>
                       </wps:txbx>
@@ -6299,9 +6381,9 @@
                           <w:iCs/>
                         </w:rPr>
                       </w:pPr>
-                      <w:bookmarkStart w:id="31" w:name="_Toc58781423"/>
-                      <w:bookmarkStart w:id="32" w:name="_Toc58876464"/>
-                      <w:bookmarkStart w:id="33" w:name="_Toc58960774"/>
+                      <w:bookmarkStart w:id="32" w:name="_Toc58781423"/>
+                      <w:bookmarkStart w:id="33" w:name="_Toc58876464"/>
+                      <w:bookmarkStart w:id="34" w:name="_Toc58960774"/>
                       <w:r>
                         <w:rPr>
                           <w:i/>
@@ -6359,9 +6441,9 @@
                         </w:rPr>
                         <w:t>Preventivo</w:t>
                       </w:r>
-                      <w:bookmarkEnd w:id="31"/>
                       <w:bookmarkEnd w:id="32"/>
                       <w:bookmarkEnd w:id="33"/>
+                      <w:bookmarkEnd w:id="34"/>
                     </w:p>
                   </w:txbxContent>
                 </v:textbox>
@@ -6378,7 +6460,7 @@
           <w:lang w:val="it-IT"/>
         </w:rPr>
         <w:sectPr>
-          <w:headerReference w:type="first" r:id="rId14"/>
+          <w:headerReference w:type="first" r:id="rId16"/>
           <w:pgSz w:w="16838" w:h="11906" w:orient="landscape"/>
           <w:pgMar w:top="1134" w:right="1985" w:bottom="1134" w:left="1418" w:header="567" w:footer="567" w:gutter="0"/>
           <w:cols w:space="720"/>
@@ -6396,14 +6478,14 @@
           <w:numId w:val="2"/>
         </w:numPr>
       </w:pPr>
-      <w:bookmarkStart w:id="27" w:name="_Toc491247135"/>
-      <w:bookmarkStart w:id="28" w:name="_Toc59102146"/>
+      <w:bookmarkStart w:id="35" w:name="_Toc491247135"/>
+      <w:bookmarkStart w:id="36" w:name="_Toc59108296"/>
       <w:r>
         <w:lastRenderedPageBreak/>
         <w:t>Analisi dei mezzi</w:t>
       </w:r>
-      <w:bookmarkEnd w:id="27"/>
-      <w:bookmarkEnd w:id="28"/>
+      <w:bookmarkEnd w:id="35"/>
+      <w:bookmarkEnd w:id="36"/>
     </w:p>
     <w:p>
       <w:pPr>
@@ -6447,15 +6529,15 @@
           <w:numId w:val="2"/>
         </w:numPr>
       </w:pPr>
-      <w:bookmarkStart w:id="29" w:name="_Toc413411419"/>
-      <w:bookmarkStart w:id="30" w:name="_Toc491247136"/>
-      <w:bookmarkStart w:id="31" w:name="_Toc59102147"/>
+      <w:bookmarkStart w:id="37" w:name="_Toc413411419"/>
+      <w:bookmarkStart w:id="38" w:name="_Toc491247136"/>
+      <w:bookmarkStart w:id="39" w:name="_Toc59108297"/>
       <w:r>
         <w:t>Software</w:t>
       </w:r>
-      <w:bookmarkEnd w:id="29"/>
-      <w:bookmarkEnd w:id="30"/>
-      <w:bookmarkEnd w:id="31"/>
+      <w:bookmarkEnd w:id="37"/>
+      <w:bookmarkEnd w:id="38"/>
+      <w:bookmarkEnd w:id="39"/>
     </w:p>
     <w:p>
       <w:pPr>
@@ -6686,15 +6768,15 @@
           <w:numId w:val="2"/>
         </w:numPr>
       </w:pPr>
-      <w:bookmarkStart w:id="32" w:name="_Toc413411420"/>
-      <w:bookmarkStart w:id="33" w:name="_Toc491247137"/>
-      <w:bookmarkStart w:id="34" w:name="_Toc59102148"/>
+      <w:bookmarkStart w:id="40" w:name="_Toc413411420"/>
+      <w:bookmarkStart w:id="41" w:name="_Toc491247137"/>
+      <w:bookmarkStart w:id="42" w:name="_Toc59108298"/>
       <w:r>
         <w:t>Hardware</w:t>
       </w:r>
-      <w:bookmarkEnd w:id="32"/>
-      <w:bookmarkEnd w:id="33"/>
-      <w:bookmarkEnd w:id="34"/>
+      <w:bookmarkEnd w:id="40"/>
+      <w:bookmarkEnd w:id="41"/>
+      <w:bookmarkEnd w:id="42"/>
     </w:p>
     <w:p>
       <w:pPr>
@@ -6860,16 +6942,16 @@
           <w:numId w:val="2"/>
         </w:numPr>
       </w:pPr>
-      <w:bookmarkStart w:id="35" w:name="_Toc491247138"/>
-      <w:bookmarkStart w:id="36" w:name="_Toc429059808"/>
-      <w:bookmarkStart w:id="37" w:name="_Toc59102149"/>
+      <w:bookmarkStart w:id="43" w:name="_Toc491247138"/>
+      <w:bookmarkStart w:id="44" w:name="_Toc429059808"/>
+      <w:bookmarkStart w:id="45" w:name="_Toc59108299"/>
       <w:r>
         <w:lastRenderedPageBreak/>
         <w:t>Progettazione</w:t>
       </w:r>
-      <w:bookmarkEnd w:id="35"/>
-      <w:bookmarkEnd w:id="36"/>
-      <w:bookmarkEnd w:id="37"/>
+      <w:bookmarkEnd w:id="43"/>
+      <w:bookmarkEnd w:id="44"/>
+      <w:bookmarkEnd w:id="45"/>
     </w:p>
     <w:p>
       <w:pPr>
@@ -6879,17 +6961,16 @@
           <w:numId w:val="2"/>
         </w:numPr>
       </w:pPr>
-      <w:bookmarkStart w:id="38" w:name="_Toc491247139"/>
-      <w:bookmarkStart w:id="39" w:name="_Toc429059809"/>
-      <w:bookmarkStart w:id="40" w:name="_Toc59102150"/>
+      <w:bookmarkStart w:id="46" w:name="_Toc491247139"/>
+      <w:bookmarkStart w:id="47" w:name="_Toc429059809"/>
+      <w:bookmarkStart w:id="48" w:name="_Toc59108300"/>
       <w:r>
         <w:t>Design dell’architettura del sistema</w:t>
       </w:r>
-      <w:bookmarkEnd w:id="38"/>
-      <w:bookmarkEnd w:id="39"/>
-      <w:bookmarkEnd w:id="40"/>
+      <w:bookmarkEnd w:id="46"/>
+      <w:bookmarkEnd w:id="47"/>
+      <w:bookmarkEnd w:id="48"/>
     </w:p>
-    <w:bookmarkStart w:id="41" w:name="_Toc59102151"/>
     <w:p>
       <w:pPr>
         <w:pStyle w:val="Titolo3"/>
@@ -6898,6 +6979,7 @@
           <w:numId w:val="0"/>
         </w:numPr>
       </w:pPr>
+      <w:bookmarkStart w:id="49" w:name="_Toc59108301"/>
       <w:r>
         <w:rPr>
           <w:noProof/>
@@ -6949,8 +7031,8 @@
                                 <w:iCs/>
                               </w:rPr>
                             </w:pPr>
-                            <w:bookmarkStart w:id="42" w:name="_Toc58876465"/>
-                            <w:bookmarkStart w:id="43" w:name="_Toc58960775"/>
+                            <w:bookmarkStart w:id="50" w:name="_Toc58876465"/>
+                            <w:bookmarkStart w:id="51" w:name="_Toc58960775"/>
                             <w:r>
                               <w:rPr>
                                 <w:i/>
@@ -7001,8 +7083,8 @@
                               </w:rPr>
                               <w:t xml:space="preserve"> - Schema di rete</w:t>
                             </w:r>
-                            <w:bookmarkEnd w:id="42"/>
-                            <w:bookmarkEnd w:id="43"/>
+                            <w:bookmarkEnd w:id="50"/>
+                            <w:bookmarkEnd w:id="51"/>
                           </w:p>
                         </w:txbxContent>
                       </wps:txbx>
@@ -7032,8 +7114,8 @@
                           <w:iCs/>
                         </w:rPr>
                       </w:pPr>
-                      <w:bookmarkStart w:id="51" w:name="_Toc58876465"/>
-                      <w:bookmarkStart w:id="52" w:name="_Toc58960775"/>
+                      <w:bookmarkStart w:id="52" w:name="_Toc58876465"/>
+                      <w:bookmarkStart w:id="53" w:name="_Toc58960775"/>
                       <w:r>
                         <w:rPr>
                           <w:i/>
@@ -7084,8 +7166,8 @@
                         </w:rPr>
                         <w:t xml:space="preserve"> - Schema di rete</w:t>
                       </w:r>
-                      <w:bookmarkEnd w:id="51"/>
                       <w:bookmarkEnd w:id="52"/>
+                      <w:bookmarkEnd w:id="53"/>
                     </w:p>
                   </w:txbxContent>
                 </v:textbox>
@@ -7126,7 +7208,7 @@
                     </pic:cNvPicPr>
                   </pic:nvPicPr>
                   <pic:blipFill>
-                    <a:blip r:embed="rId15">
+                    <a:blip r:embed="rId17">
                       <a:extLst>
                         <a:ext uri="{28A0092B-C50C-407E-A947-70E740481C1C}">
                           <a14:useLocalDpi xmlns:a14="http://schemas.microsoft.com/office/drawing/2010/main" val="0"/>
@@ -7162,7 +7244,7 @@
       <w:r>
         <w:t>3.1.1 Schema di rete</w:t>
       </w:r>
-      <w:bookmarkEnd w:id="41"/>
+      <w:bookmarkEnd w:id="49"/>
     </w:p>
     <w:p>
       <w:pPr>
@@ -7178,7 +7260,6 @@
         <w:t>Il client che vuole accedere al sito, deve essere collegato alla rete del server che ospita quest’ultimo, essa può essere tipo pubblico (internet) oppure locale, è da premettere che se si vuole raggiungere da qualsiasi posto è obbligatorio metterlo online. Il progetto in questo caso è eseguito su una virtual machine ad uso locale.</w:t>
       </w:r>
     </w:p>
-    <w:bookmarkStart w:id="44" w:name="_Toc59102152"/>
     <w:p>
       <w:pPr>
         <w:pStyle w:val="Titolo3"/>
@@ -7188,6 +7269,7 @@
         </w:numPr>
         <w:ind w:left="720" w:hanging="720"/>
       </w:pPr>
+      <w:bookmarkStart w:id="54" w:name="_Toc59108302"/>
       <w:r>
         <w:rPr>
           <w:noProof/>
@@ -7243,8 +7325,8 @@
                                 <w:lang w:val="it-IT"/>
                               </w:rPr>
                             </w:pPr>
-                            <w:bookmarkStart w:id="45" w:name="_Toc58876466"/>
-                            <w:bookmarkStart w:id="46" w:name="_Toc58960776"/>
+                            <w:bookmarkStart w:id="55" w:name="_Toc58876466"/>
+                            <w:bookmarkStart w:id="56" w:name="_Toc58960776"/>
                             <w:r>
                               <w:rPr>
                                 <w:i/>
@@ -7295,8 +7377,8 @@
                               </w:rPr>
                               <w:t xml:space="preserve"> - Sitemap</w:t>
                             </w:r>
-                            <w:bookmarkEnd w:id="45"/>
-                            <w:bookmarkEnd w:id="46"/>
+                            <w:bookmarkEnd w:id="55"/>
+                            <w:bookmarkEnd w:id="56"/>
                           </w:p>
                         </w:txbxContent>
                       </wps:txbx>
@@ -7330,8 +7412,8 @@
                           <w:lang w:val="it-IT"/>
                         </w:rPr>
                       </w:pPr>
-                      <w:bookmarkStart w:id="56" w:name="_Toc58876466"/>
-                      <w:bookmarkStart w:id="57" w:name="_Toc58960776"/>
+                      <w:bookmarkStart w:id="57" w:name="_Toc58876466"/>
+                      <w:bookmarkStart w:id="58" w:name="_Toc58960776"/>
                       <w:r>
                         <w:rPr>
                           <w:i/>
@@ -7380,19 +7462,10 @@
                           <w:i/>
                           <w:iCs/>
                         </w:rPr>
-                        <w:t xml:space="preserve"> - </w:t>
+                        <w:t xml:space="preserve"> - Sitemap</w:t>
                       </w:r>
-                      <w:proofErr w:type="spellStart"/>
-                      <w:r>
-                        <w:rPr>
-                          <w:i/>
-                          <w:iCs/>
-                        </w:rPr>
-                        <w:t>Sitemap</w:t>
-                      </w:r>
-                      <w:bookmarkEnd w:id="56"/>
                       <w:bookmarkEnd w:id="57"/>
-                      <w:proofErr w:type="spellEnd"/>
+                      <w:bookmarkEnd w:id="58"/>
                     </w:p>
                   </w:txbxContent>
                 </v:textbox>
@@ -7433,7 +7506,7 @@
                     </pic:cNvPicPr>
                   </pic:nvPicPr>
                   <pic:blipFill>
-                    <a:blip r:embed="rId16">
+                    <a:blip r:embed="rId18">
                       <a:extLst>
                         <a:ext uri="{28A0092B-C50C-407E-A947-70E740481C1C}">
                           <a14:useLocalDpi xmlns:a14="http://schemas.microsoft.com/office/drawing/2010/main" val="0"/>
@@ -7469,7 +7542,7 @@
       <w:r>
         <w:t>3.1.2 Sitemap</w:t>
       </w:r>
-      <w:bookmarkEnd w:id="44"/>
+      <w:bookmarkEnd w:id="54"/>
     </w:p>
     <w:p>
       <w:pPr>
@@ -7482,7 +7555,19 @@
         <w:rPr>
           <w:lang w:val="it-IT"/>
         </w:rPr>
-        <w:t>Il sito è costruito da molte pagine, principalmente si suddivide in 3, che sono la pagine per l’amministratore, per l’operatore e per il viewer, per l’amministratore ci sono altre 3 gruppi di pagine sottostanti che raggruppano tutte le pagine per la visualizzazione, la gestione e la modifica degli utenti, dei dispositivi e dei cavi. L’operatore invece ha un gruppo di pagine per la gestione degli switch, che include le pagine per l’aggiunta, la visualizzazione e la modifica degli switch, inoltre ha le il gruppo di pagine utili alla gestione dei collegamenti per ognuno di essi. Il viewer invece ha semplicemente le pagine utili alla visualizzazione degli switch e dei relativi collegamenti.</w:t>
+        <w:t>Il sito è costruito da molte pagine, principalmente</w:t>
+      </w:r>
+      <w:r>
+        <w:rPr>
+          <w:lang w:val="it-IT"/>
+        </w:rPr>
+        <w:t xml:space="preserve"> si suddivide in 3, che sono le </w:t>
+      </w:r>
+      <w:r>
+        <w:rPr>
+          <w:lang w:val="it-IT"/>
+        </w:rPr>
+        <w:t>pagine per l’amministratore, per l’operatore e per il viewer, per l’amministratore ci sono altre 3 gruppi di pagine sottostanti che raggruppano tutte le pagine per la visualizzazione, la gestione e la modifica degli utenti, dei dispositivi e dei cavi. L’operatore invece ha un gruppo di pagine per la gestione degli switch, che include le pagine per l’aggiunta, la visualizzazione e la modifica degli switch, inoltre ha le il gruppo di pagine utili alla gestione dei collegamenti per ognuno di essi. Il viewer invece ha semplicemente le pagine utili alla visualizzazione degli switch e dei relativi collegamenti.</w:t>
       </w:r>
       <w:r>
         <w:rPr>
@@ -7499,16 +7584,16 @@
           <w:numId w:val="2"/>
         </w:numPr>
       </w:pPr>
-      <w:bookmarkStart w:id="47" w:name="_Toc491247140"/>
-      <w:bookmarkStart w:id="48" w:name="_Toc429059810"/>
-      <w:bookmarkStart w:id="49" w:name="_Toc59102153"/>
+      <w:bookmarkStart w:id="59" w:name="_Toc491247140"/>
+      <w:bookmarkStart w:id="60" w:name="_Toc429059810"/>
+      <w:bookmarkStart w:id="61" w:name="_Toc59108303"/>
       <w:r>
         <w:lastRenderedPageBreak/>
         <w:t>Design dei dati e database</w:t>
       </w:r>
-      <w:bookmarkEnd w:id="47"/>
-      <w:bookmarkEnd w:id="48"/>
-      <w:bookmarkEnd w:id="49"/>
+      <w:bookmarkEnd w:id="59"/>
+      <w:bookmarkEnd w:id="60"/>
+      <w:bookmarkEnd w:id="61"/>
     </w:p>
     <w:p>
       <w:pPr>
@@ -7518,14 +7603,14 @@
           <w:numId w:val="0"/>
         </w:numPr>
       </w:pPr>
-      <w:bookmarkStart w:id="50" w:name="_Toc59102154"/>
+      <w:bookmarkStart w:id="62" w:name="_Toc59108304"/>
       <w:r>
         <w:t xml:space="preserve">3.2.1 Database </w:t>
       </w:r>
       <w:r>
         <w:t>iniziale</w:t>
       </w:r>
-      <w:bookmarkEnd w:id="50"/>
+      <w:bookmarkEnd w:id="62"/>
     </w:p>
     <w:p>
       <w:pPr>
@@ -7561,7 +7646,7 @@
                     </pic:cNvPicPr>
                   </pic:nvPicPr>
                   <pic:blipFill>
-                    <a:blip r:embed="rId17">
+                    <a:blip r:embed="rId19">
                       <a:extLst>
                         <a:ext uri="{28A0092B-C50C-407E-A947-70E740481C1C}">
                           <a14:useLocalDpi xmlns:a14="http://schemas.microsoft.com/office/drawing/2010/main" val="0"/>
@@ -7603,8 +7688,8 @@
           <w:lang w:val="it-IT"/>
         </w:rPr>
       </w:pPr>
-      <w:bookmarkStart w:id="51" w:name="_Toc58876467"/>
-      <w:bookmarkStart w:id="52" w:name="_Toc58960777"/>
+      <w:bookmarkStart w:id="63" w:name="_Toc58876467"/>
+      <w:bookmarkStart w:id="64" w:name="_Toc58960777"/>
       <w:r>
         <w:rPr>
           <w:i/>
@@ -7655,10 +7740,9 @@
         </w:rPr>
         <w:t xml:space="preserve"> - Database iniziale</w:t>
       </w:r>
-      <w:bookmarkEnd w:id="51"/>
-      <w:bookmarkEnd w:id="52"/>
+      <w:bookmarkEnd w:id="63"/>
+      <w:bookmarkEnd w:id="64"/>
     </w:p>
-    <w:bookmarkStart w:id="53" w:name="_Toc59102155"/>
     <w:p>
       <w:pPr>
         <w:pStyle w:val="Titolo3"/>
@@ -7668,6 +7752,7 @@
         </w:numPr>
         <w:ind w:left="720" w:hanging="720"/>
       </w:pPr>
+      <w:bookmarkStart w:id="65" w:name="_Toc59108305"/>
       <w:r>
         <w:rPr>
           <w:noProof/>
@@ -7730,8 +7815,8 @@
                                 <w:lang w:val="it-IT"/>
                               </w:rPr>
                             </w:pPr>
-                            <w:bookmarkStart w:id="54" w:name="_Toc58876468"/>
-                            <w:bookmarkStart w:id="55" w:name="_Toc58960778"/>
+                            <w:bookmarkStart w:id="66" w:name="_Toc58876468"/>
+                            <w:bookmarkStart w:id="67" w:name="_Toc58960778"/>
                             <w:r>
                               <w:rPr>
                                 <w:i/>
@@ -7782,8 +7867,8 @@
                               </w:rPr>
                               <w:t xml:space="preserve"> - Database finale</w:t>
                             </w:r>
-                            <w:bookmarkEnd w:id="54"/>
-                            <w:bookmarkEnd w:id="55"/>
+                            <w:bookmarkEnd w:id="66"/>
+                            <w:bookmarkEnd w:id="67"/>
                           </w:p>
                         </w:txbxContent>
                       </wps:txbx>
@@ -7817,8 +7902,8 @@
                           <w:lang w:val="it-IT"/>
                         </w:rPr>
                       </w:pPr>
-                      <w:bookmarkStart w:id="67" w:name="_Toc58876468"/>
-                      <w:bookmarkStart w:id="68" w:name="_Toc58960778"/>
+                      <w:bookmarkStart w:id="68" w:name="_Toc58876468"/>
+                      <w:bookmarkStart w:id="69" w:name="_Toc58960778"/>
                       <w:r>
                         <w:rPr>
                           <w:i/>
@@ -7869,8 +7954,8 @@
                         </w:rPr>
                         <w:t xml:space="preserve"> - Database finale</w:t>
                       </w:r>
-                      <w:bookmarkEnd w:id="67"/>
                       <w:bookmarkEnd w:id="68"/>
+                      <w:bookmarkEnd w:id="69"/>
                     </w:p>
                   </w:txbxContent>
                 </v:textbox>
@@ -7919,7 +8004,7 @@
                     </pic:cNvPicPr>
                   </pic:nvPicPr>
                   <pic:blipFill>
-                    <a:blip r:embed="rId18">
+                    <a:blip r:embed="rId20">
                       <a:extLst>
                         <a:ext uri="{28A0092B-C50C-407E-A947-70E740481C1C}">
                           <a14:useLocalDpi xmlns:a14="http://schemas.microsoft.com/office/drawing/2010/main" val="0"/>
@@ -7964,7 +8049,7 @@
       <w:r>
         <w:t>finale</w:t>
       </w:r>
-      <w:bookmarkEnd w:id="53"/>
+      <w:bookmarkEnd w:id="65"/>
     </w:p>
     <w:p>
       <w:pPr>
@@ -8004,9 +8089,6 @@
         <w:t>viene salvato con la cifratura MD5.</w:t>
       </w:r>
     </w:p>
-    <w:bookmarkStart w:id="56" w:name="_Toc491247141"/>
-    <w:bookmarkStart w:id="57" w:name="_Toc429059811"/>
-    <w:bookmarkStart w:id="58" w:name="_Toc59102156"/>
     <w:p>
       <w:pPr>
         <w:pStyle w:val="Titolo2"/>
@@ -8015,6 +8097,9 @@
           <w:numId w:val="2"/>
         </w:numPr>
       </w:pPr>
+      <w:bookmarkStart w:id="70" w:name="_Toc491247141"/>
+      <w:bookmarkStart w:id="71" w:name="_Toc429059811"/>
+      <w:bookmarkStart w:id="72" w:name="_Toc59108306"/>
       <w:r>
         <w:rPr>
           <w:noProof/>
@@ -8071,8 +8156,8 @@
                                 <w:lang w:val="it-IT"/>
                               </w:rPr>
                             </w:pPr>
-                            <w:bookmarkStart w:id="59" w:name="_Toc58876469"/>
-                            <w:bookmarkStart w:id="60" w:name="_Toc58960779"/>
+                            <w:bookmarkStart w:id="73" w:name="_Toc58876469"/>
+                            <w:bookmarkStart w:id="74" w:name="_Toc58960779"/>
                             <w:r>
                               <w:rPr>
                                 <w:i/>
@@ -8123,8 +8208,8 @@
                               </w:rPr>
                               <w:t xml:space="preserve"> - Pagina di login</w:t>
                             </w:r>
-                            <w:bookmarkEnd w:id="59"/>
-                            <w:bookmarkEnd w:id="60"/>
+                            <w:bookmarkEnd w:id="73"/>
+                            <w:bookmarkEnd w:id="74"/>
                           </w:p>
                         </w:txbxContent>
                       </wps:txbx>
@@ -8158,8 +8243,8 @@
                           <w:lang w:val="it-IT"/>
                         </w:rPr>
                       </w:pPr>
-                      <w:bookmarkStart w:id="74" w:name="_Toc58876469"/>
-                      <w:bookmarkStart w:id="75" w:name="_Toc58960779"/>
+                      <w:bookmarkStart w:id="75" w:name="_Toc58876469"/>
+                      <w:bookmarkStart w:id="76" w:name="_Toc58960779"/>
                       <w:r>
                         <w:rPr>
                           <w:i/>
@@ -8210,8 +8295,8 @@
                         </w:rPr>
                         <w:t xml:space="preserve"> - Pagina di login</w:t>
                       </w:r>
-                      <w:bookmarkEnd w:id="74"/>
                       <w:bookmarkEnd w:id="75"/>
+                      <w:bookmarkEnd w:id="76"/>
                     </w:p>
                   </w:txbxContent>
                 </v:textbox>
@@ -8252,7 +8337,7 @@
                     </pic:cNvPicPr>
                   </pic:nvPicPr>
                   <pic:blipFill rotWithShape="1">
-                    <a:blip r:embed="rId19" cstate="print">
+                    <a:blip r:embed="rId21" cstate="print">
                       <a:extLst>
                         <a:ext uri="{28A0092B-C50C-407E-A947-70E740481C1C}">
                           <a14:useLocalDpi xmlns:a14="http://schemas.microsoft.com/office/drawing/2010/main" val="0"/>
@@ -8295,11 +8380,11 @@
       <w:r>
         <w:t>Design delle interfacce</w:t>
       </w:r>
-      <w:bookmarkStart w:id="61" w:name="_Toc429059812"/>
-      <w:bookmarkStart w:id="62" w:name="_Toc491247142"/>
-      <w:bookmarkEnd w:id="56"/>
-      <w:bookmarkEnd w:id="57"/>
-      <w:bookmarkEnd w:id="58"/>
+      <w:bookmarkStart w:id="77" w:name="_Toc429059812"/>
+      <w:bookmarkStart w:id="78" w:name="_Toc491247142"/>
+      <w:bookmarkEnd w:id="70"/>
+      <w:bookmarkEnd w:id="71"/>
+      <w:bookmarkEnd w:id="72"/>
     </w:p>
     <w:p>
       <w:pPr>
@@ -8399,8 +8484,8 @@
                                 <w:lang w:val="it-IT"/>
                               </w:rPr>
                             </w:pPr>
-                            <w:bookmarkStart w:id="63" w:name="_Toc58876470"/>
-                            <w:bookmarkStart w:id="64" w:name="_Toc58960780"/>
+                            <w:bookmarkStart w:id="79" w:name="_Toc58876470"/>
+                            <w:bookmarkStart w:id="80" w:name="_Toc58960780"/>
                             <w:r>
                               <w:rPr>
                                 <w:i/>
@@ -8451,8 +8536,8 @@
                               </w:rPr>
                               <w:t xml:space="preserve"> - Pagina di gestione degli utenti</w:t>
                             </w:r>
-                            <w:bookmarkEnd w:id="63"/>
-                            <w:bookmarkEnd w:id="64"/>
+                            <w:bookmarkEnd w:id="79"/>
+                            <w:bookmarkEnd w:id="80"/>
                           </w:p>
                         </w:txbxContent>
                       </wps:txbx>
@@ -8487,8 +8572,8 @@
                           <w:lang w:val="it-IT"/>
                         </w:rPr>
                       </w:pPr>
-                      <w:bookmarkStart w:id="80" w:name="_Toc58876470"/>
-                      <w:bookmarkStart w:id="81" w:name="_Toc58960780"/>
+                      <w:bookmarkStart w:id="81" w:name="_Toc58876470"/>
+                      <w:bookmarkStart w:id="82" w:name="_Toc58960780"/>
                       <w:r>
                         <w:rPr>
                           <w:i/>
@@ -8539,8 +8624,8 @@
                         </w:rPr>
                         <w:t xml:space="preserve"> - Pagina di gestione degli utenti</w:t>
                       </w:r>
-                      <w:bookmarkEnd w:id="80"/>
                       <w:bookmarkEnd w:id="81"/>
+                      <w:bookmarkEnd w:id="82"/>
                     </w:p>
                   </w:txbxContent>
                 </v:textbox>
@@ -8581,7 +8666,7 @@
                     </pic:cNvPicPr>
                   </pic:nvPicPr>
                   <pic:blipFill rotWithShape="1">
-                    <a:blip r:embed="rId19">
+                    <a:blip r:embed="rId21">
                       <a:extLst>
                         <a:ext uri="{28A0092B-C50C-407E-A947-70E740481C1C}">
                           <a14:useLocalDpi xmlns:a14="http://schemas.microsoft.com/office/drawing/2010/main" val="0"/>
@@ -8677,7 +8762,7 @@
                     </pic:cNvPicPr>
                   </pic:nvPicPr>
                   <pic:blipFill rotWithShape="1">
-                    <a:blip r:embed="rId19">
+                    <a:blip r:embed="rId21">
                       <a:extLst>
                         <a:ext uri="{28A0092B-C50C-407E-A947-70E740481C1C}">
                           <a14:useLocalDpi xmlns:a14="http://schemas.microsoft.com/office/drawing/2010/main" val="0"/>
@@ -8721,8 +8806,8 @@
           <w:iCs/>
         </w:rPr>
       </w:pPr>
-      <w:bookmarkStart w:id="65" w:name="_Toc58876471"/>
-      <w:bookmarkStart w:id="66" w:name="_Toc58960781"/>
+      <w:bookmarkStart w:id="83" w:name="_Toc58876471"/>
+      <w:bookmarkStart w:id="84" w:name="_Toc58960781"/>
       <w:r>
         <w:rPr>
           <w:i/>
@@ -8773,8 +8858,8 @@
         </w:rPr>
         <w:t xml:space="preserve"> - Pagina di gestione dei dispositivi</w:t>
       </w:r>
-      <w:bookmarkEnd w:id="65"/>
-      <w:bookmarkEnd w:id="66"/>
+      <w:bookmarkEnd w:id="83"/>
+      <w:bookmarkEnd w:id="84"/>
     </w:p>
     <w:p>
       <w:r>
@@ -8850,8 +8935,8 @@
                                 <w:sz w:val="20"/>
                               </w:rPr>
                             </w:pPr>
-                            <w:bookmarkStart w:id="67" w:name="_Toc58876472"/>
-                            <w:bookmarkStart w:id="68" w:name="_Toc58960782"/>
+                            <w:bookmarkStart w:id="85" w:name="_Toc58876472"/>
+                            <w:bookmarkStart w:id="86" w:name="_Toc58960782"/>
                             <w:r>
                               <w:rPr>
                                 <w:i/>
@@ -8902,8 +8987,8 @@
                               </w:rPr>
                               <w:t xml:space="preserve"> - Pagina di gestione dei cavi</w:t>
                             </w:r>
-                            <w:bookmarkEnd w:id="67"/>
-                            <w:bookmarkEnd w:id="68"/>
+                            <w:bookmarkEnd w:id="85"/>
+                            <w:bookmarkEnd w:id="86"/>
                           </w:p>
                         </w:txbxContent>
                       </wps:txbx>
@@ -8935,8 +9020,8 @@
                           <w:sz w:val="20"/>
                         </w:rPr>
                       </w:pPr>
-                      <w:bookmarkStart w:id="86" w:name="_Toc58876472"/>
-                      <w:bookmarkStart w:id="87" w:name="_Toc58960782"/>
+                      <w:bookmarkStart w:id="87" w:name="_Toc58876472"/>
+                      <w:bookmarkStart w:id="88" w:name="_Toc58960782"/>
                       <w:r>
                         <w:rPr>
                           <w:i/>
@@ -8987,8 +9072,8 @@
                         </w:rPr>
                         <w:t xml:space="preserve"> - Pagina di gestione dei cavi</w:t>
                       </w:r>
-                      <w:bookmarkEnd w:id="86"/>
                       <w:bookmarkEnd w:id="87"/>
+                      <w:bookmarkEnd w:id="88"/>
                     </w:p>
                   </w:txbxContent>
                 </v:textbox>
@@ -9029,7 +9114,7 @@
                     </pic:cNvPicPr>
                   </pic:nvPicPr>
                   <pic:blipFill rotWithShape="1">
-                    <a:blip r:embed="rId19">
+                    <a:blip r:embed="rId21">
                       <a:extLst>
                         <a:ext uri="{28A0092B-C50C-407E-A947-70E740481C1C}">
                           <a14:useLocalDpi xmlns:a14="http://schemas.microsoft.com/office/drawing/2010/main" val="0"/>
@@ -9158,8 +9243,8 @@
                                 <w:lang w:val="it-IT"/>
                               </w:rPr>
                             </w:pPr>
-                            <w:bookmarkStart w:id="69" w:name="_Toc58876473"/>
-                            <w:bookmarkStart w:id="70" w:name="_Toc58960783"/>
+                            <w:bookmarkStart w:id="89" w:name="_Toc58876473"/>
+                            <w:bookmarkStart w:id="90" w:name="_Toc58960783"/>
                             <w:r>
                               <w:rPr>
                                 <w:i/>
@@ -9210,8 +9295,8 @@
                               </w:rPr>
                               <w:t xml:space="preserve"> - Pagina di gestione degli switch</w:t>
                             </w:r>
-                            <w:bookmarkEnd w:id="69"/>
-                            <w:bookmarkEnd w:id="70"/>
+                            <w:bookmarkEnd w:id="89"/>
+                            <w:bookmarkEnd w:id="90"/>
                           </w:p>
                         </w:txbxContent>
                       </wps:txbx>
@@ -9244,8 +9329,8 @@
                           <w:lang w:val="it-IT"/>
                         </w:rPr>
                       </w:pPr>
-                      <w:bookmarkStart w:id="90" w:name="_Toc58876473"/>
-                      <w:bookmarkStart w:id="91" w:name="_Toc58960783"/>
+                      <w:bookmarkStart w:id="91" w:name="_Toc58876473"/>
+                      <w:bookmarkStart w:id="92" w:name="_Toc58960783"/>
                       <w:r>
                         <w:rPr>
                           <w:i/>
@@ -9294,19 +9379,10 @@
                           <w:i/>
                           <w:iCs/>
                         </w:rPr>
-                        <w:t xml:space="preserve"> - Pagina di gestione degli </w:t>
+                        <w:t xml:space="preserve"> - Pagina di gestione degli switch</w:t>
                       </w:r>
-                      <w:proofErr w:type="spellStart"/>
-                      <w:r>
-                        <w:rPr>
-                          <w:i/>
-                          <w:iCs/>
-                        </w:rPr>
-                        <w:t>switch</w:t>
-                      </w:r>
-                      <w:bookmarkEnd w:id="90"/>
                       <w:bookmarkEnd w:id="91"/>
-                      <w:proofErr w:type="spellEnd"/>
+                      <w:bookmarkEnd w:id="92"/>
                     </w:p>
                   </w:txbxContent>
                 </v:textbox>
@@ -9347,7 +9423,7 @@
                     </pic:cNvPicPr>
                   </pic:nvPicPr>
                   <pic:blipFill rotWithShape="1">
-                    <a:blip r:embed="rId19">
+                    <a:blip r:embed="rId21">
                       <a:extLst>
                         <a:ext uri="{28A0092B-C50C-407E-A947-70E740481C1C}">
                           <a14:useLocalDpi xmlns:a14="http://schemas.microsoft.com/office/drawing/2010/main" val="0"/>
@@ -9472,8 +9548,8 @@
                                 <w:lang w:val="it-IT"/>
                               </w:rPr>
                             </w:pPr>
-                            <w:bookmarkStart w:id="71" w:name="_Toc58876474"/>
-                            <w:bookmarkStart w:id="72" w:name="_Toc58960784"/>
+                            <w:bookmarkStart w:id="93" w:name="_Toc58876474"/>
+                            <w:bookmarkStart w:id="94" w:name="_Toc58960784"/>
                             <w:r>
                               <w:rPr>
                                 <w:i/>
@@ -9524,8 +9600,8 @@
                               </w:rPr>
                               <w:t xml:space="preserve"> - Pagina di gestione dei collegamenti</w:t>
                             </w:r>
-                            <w:bookmarkEnd w:id="71"/>
-                            <w:bookmarkEnd w:id="72"/>
+                            <w:bookmarkEnd w:id="93"/>
+                            <w:bookmarkEnd w:id="94"/>
                           </w:p>
                         </w:txbxContent>
                       </wps:txbx>
@@ -9558,8 +9634,8 @@
                           <w:lang w:val="it-IT"/>
                         </w:rPr>
                       </w:pPr>
-                      <w:bookmarkStart w:id="94" w:name="_Toc58876474"/>
-                      <w:bookmarkStart w:id="95" w:name="_Toc58960784"/>
+                      <w:bookmarkStart w:id="95" w:name="_Toc58876474"/>
+                      <w:bookmarkStart w:id="96" w:name="_Toc58960784"/>
                       <w:r>
                         <w:rPr>
                           <w:i/>
@@ -9610,8 +9686,8 @@
                         </w:rPr>
                         <w:t xml:space="preserve"> - Pagina di gestione dei collegamenti</w:t>
                       </w:r>
-                      <w:bookmarkEnd w:id="94"/>
                       <w:bookmarkEnd w:id="95"/>
+                      <w:bookmarkEnd w:id="96"/>
                     </w:p>
                   </w:txbxContent>
                 </v:textbox>
@@ -9652,7 +9728,7 @@
                     </pic:cNvPicPr>
                   </pic:nvPicPr>
                   <pic:blipFill rotWithShape="1">
-                    <a:blip r:embed="rId19">
+                    <a:blip r:embed="rId21">
                       <a:extLst>
                         <a:ext uri="{28A0092B-C50C-407E-A947-70E740481C1C}">
                           <a14:useLocalDpi xmlns:a14="http://schemas.microsoft.com/office/drawing/2010/main" val="0"/>
@@ -9774,8 +9850,8 @@
                                 <w:lang w:val="it-IT"/>
                               </w:rPr>
                             </w:pPr>
-                            <w:bookmarkStart w:id="73" w:name="_Toc58876475"/>
-                            <w:bookmarkStart w:id="74" w:name="_Toc58960785"/>
+                            <w:bookmarkStart w:id="97" w:name="_Toc58876475"/>
+                            <w:bookmarkStart w:id="98" w:name="_Toc58960785"/>
                             <w:r>
                               <w:rPr>
                                 <w:i/>
@@ -9826,8 +9902,8 @@
                               </w:rPr>
                               <w:t xml:space="preserve"> - Pagina di lettura degli switch</w:t>
                             </w:r>
-                            <w:bookmarkEnd w:id="73"/>
-                            <w:bookmarkEnd w:id="74"/>
+                            <w:bookmarkEnd w:id="97"/>
+                            <w:bookmarkEnd w:id="98"/>
                           </w:p>
                         </w:txbxContent>
                       </wps:txbx>
@@ -9860,8 +9936,8 @@
                           <w:lang w:val="it-IT"/>
                         </w:rPr>
                       </w:pPr>
-                      <w:bookmarkStart w:id="98" w:name="_Toc58876475"/>
-                      <w:bookmarkStart w:id="99" w:name="_Toc58960785"/>
+                      <w:bookmarkStart w:id="99" w:name="_Toc58876475"/>
+                      <w:bookmarkStart w:id="100" w:name="_Toc58960785"/>
                       <w:r>
                         <w:rPr>
                           <w:i/>
@@ -9910,19 +9986,10 @@
                           <w:i/>
                           <w:iCs/>
                         </w:rPr>
-                        <w:t xml:space="preserve"> - Pagina di lettura degli </w:t>
+                        <w:t xml:space="preserve"> - Pagina di lettura degli switch</w:t>
                       </w:r>
-                      <w:proofErr w:type="spellStart"/>
-                      <w:r>
-                        <w:rPr>
-                          <w:i/>
-                          <w:iCs/>
-                        </w:rPr>
-                        <w:t>switch</w:t>
-                      </w:r>
-                      <w:bookmarkEnd w:id="98"/>
                       <w:bookmarkEnd w:id="99"/>
-                      <w:proofErr w:type="spellEnd"/>
+                      <w:bookmarkEnd w:id="100"/>
                     </w:p>
                   </w:txbxContent>
                 </v:textbox>
@@ -9963,7 +10030,7 @@
                     </pic:cNvPicPr>
                   </pic:nvPicPr>
                   <pic:blipFill rotWithShape="1">
-                    <a:blip r:embed="rId19">
+                    <a:blip r:embed="rId21">
                       <a:extLst>
                         <a:ext uri="{28A0092B-C50C-407E-A947-70E740481C1C}">
                           <a14:useLocalDpi xmlns:a14="http://schemas.microsoft.com/office/drawing/2010/main" val="0"/>
@@ -10087,8 +10154,8 @@
                                 <w:lang w:val="it-IT"/>
                               </w:rPr>
                             </w:pPr>
-                            <w:bookmarkStart w:id="75" w:name="_Toc58876476"/>
-                            <w:bookmarkStart w:id="76" w:name="_Toc58960786"/>
+                            <w:bookmarkStart w:id="101" w:name="_Toc58876476"/>
+                            <w:bookmarkStart w:id="102" w:name="_Toc58960786"/>
                             <w:r>
                               <w:rPr>
                                 <w:i/>
@@ -10139,8 +10206,8 @@
                               </w:rPr>
                               <w:t xml:space="preserve"> - Pagina di lettura dei collegamenti</w:t>
                             </w:r>
-                            <w:bookmarkEnd w:id="75"/>
-                            <w:bookmarkEnd w:id="76"/>
+                            <w:bookmarkEnd w:id="101"/>
+                            <w:bookmarkEnd w:id="102"/>
                           </w:p>
                         </w:txbxContent>
                       </wps:txbx>
@@ -10173,8 +10240,8 @@
                           <w:lang w:val="it-IT"/>
                         </w:rPr>
                       </w:pPr>
-                      <w:bookmarkStart w:id="102" w:name="_Toc58876476"/>
-                      <w:bookmarkStart w:id="103" w:name="_Toc58960786"/>
+                      <w:bookmarkStart w:id="103" w:name="_Toc58876476"/>
+                      <w:bookmarkStart w:id="104" w:name="_Toc58960786"/>
                       <w:r>
                         <w:rPr>
                           <w:i/>
@@ -10225,8 +10292,8 @@
                         </w:rPr>
                         <w:t xml:space="preserve"> - Pagina di lettura dei collegamenti</w:t>
                       </w:r>
-                      <w:bookmarkEnd w:id="102"/>
                       <w:bookmarkEnd w:id="103"/>
+                      <w:bookmarkEnd w:id="104"/>
                     </w:p>
                   </w:txbxContent>
                 </v:textbox>
@@ -10267,7 +10334,7 @@
                     </pic:cNvPicPr>
                   </pic:nvPicPr>
                   <pic:blipFill rotWithShape="1">
-                    <a:blip r:embed="rId19">
+                    <a:blip r:embed="rId21">
                       <a:extLst>
                         <a:ext uri="{28A0092B-C50C-407E-A947-70E740481C1C}">
                           <a14:useLocalDpi xmlns:a14="http://schemas.microsoft.com/office/drawing/2010/main" val="0"/>
@@ -10349,14 +10416,14 @@
           <w:numId w:val="2"/>
         </w:numPr>
       </w:pPr>
-      <w:bookmarkStart w:id="77" w:name="_Toc59102157"/>
+      <w:bookmarkStart w:id="105" w:name="_Toc59108307"/>
       <w:r>
         <w:lastRenderedPageBreak/>
         <w:t>Design procedurale</w:t>
       </w:r>
-      <w:bookmarkEnd w:id="61"/>
-      <w:bookmarkEnd w:id="62"/>
       <w:bookmarkEnd w:id="77"/>
+      <w:bookmarkEnd w:id="78"/>
+      <w:bookmarkEnd w:id="105"/>
     </w:p>
     <w:p>
       <w:pPr>
@@ -10385,7 +10452,7 @@
                     </pic:cNvPicPr>
                   </pic:nvPicPr>
                   <pic:blipFill>
-                    <a:blip r:embed="rId20">
+                    <a:blip r:embed="rId22">
                       <a:extLst>
                         <a:ext uri="{28A0092B-C50C-407E-A947-70E740481C1C}">
                           <a14:useLocalDpi xmlns:a14="http://schemas.microsoft.com/office/drawing/2010/main" val="0"/>
@@ -10428,8 +10495,8 @@
           <w:iCs/>
         </w:rPr>
       </w:pPr>
-      <w:bookmarkStart w:id="78" w:name="_Toc58876477"/>
-      <w:bookmarkStart w:id="79" w:name="_Toc58960787"/>
+      <w:bookmarkStart w:id="106" w:name="_Toc58876477"/>
+      <w:bookmarkStart w:id="107" w:name="_Toc58960787"/>
       <w:r>
         <w:rPr>
           <w:i/>
@@ -10480,8 +10547,8 @@
         </w:rPr>
         <w:t xml:space="preserve"> - Struttura MVC</w:t>
       </w:r>
-      <w:bookmarkEnd w:id="78"/>
-      <w:bookmarkEnd w:id="79"/>
+      <w:bookmarkEnd w:id="106"/>
+      <w:bookmarkEnd w:id="107"/>
     </w:p>
     <w:p>
       <w:pPr>
@@ -10512,16 +10579,16 @@
           <w:bottom w:val="single" w:sz="4" w:space="1" w:color="000000"/>
         </w:pBdr>
       </w:pPr>
-      <w:bookmarkStart w:id="80" w:name="_Toc59102158"/>
+      <w:bookmarkStart w:id="108" w:name="_Toc59108308"/>
       <w:r>
         <w:lastRenderedPageBreak/>
         <w:t>Implementazione</w:t>
       </w:r>
-      <w:bookmarkStart w:id="81" w:name="_Toc491247143"/>
-      <w:bookmarkStart w:id="82" w:name="_Toc461179222"/>
-      <w:bookmarkEnd w:id="80"/>
-      <w:bookmarkEnd w:id="81"/>
-      <w:bookmarkEnd w:id="82"/>
+      <w:bookmarkStart w:id="109" w:name="_Toc491247143"/>
+      <w:bookmarkStart w:id="110" w:name="_Toc461179222"/>
+      <w:bookmarkEnd w:id="108"/>
+      <w:bookmarkEnd w:id="109"/>
+      <w:bookmarkEnd w:id="110"/>
     </w:p>
     <w:p>
       <w:pPr>
@@ -10531,11 +10598,11 @@
           <w:numId w:val="2"/>
         </w:numPr>
       </w:pPr>
-      <w:bookmarkStart w:id="83" w:name="_Toc59102159"/>
+      <w:bookmarkStart w:id="111" w:name="_Toc59108309"/>
       <w:r>
         <w:t>Prerequisiti</w:t>
       </w:r>
-      <w:bookmarkEnd w:id="83"/>
+      <w:bookmarkEnd w:id="111"/>
     </w:p>
     <w:p>
       <w:pPr>
@@ -10545,11 +10612,11 @@
           <w:numId w:val="2"/>
         </w:numPr>
       </w:pPr>
-      <w:bookmarkStart w:id="84" w:name="_Toc59102160"/>
+      <w:bookmarkStart w:id="112" w:name="_Toc59108310"/>
       <w:r>
         <w:t>VM</w:t>
       </w:r>
-      <w:bookmarkEnd w:id="84"/>
+      <w:bookmarkEnd w:id="112"/>
     </w:p>
     <w:p>
       <w:pPr>
@@ -10667,11 +10734,11 @@
           <w:numId w:val="2"/>
         </w:numPr>
       </w:pPr>
-      <w:bookmarkStart w:id="85" w:name="_Toc59102161"/>
+      <w:bookmarkStart w:id="113" w:name="_Toc59108311"/>
       <w:r>
         <w:t>Software</w:t>
       </w:r>
-      <w:bookmarkEnd w:id="85"/>
+      <w:bookmarkEnd w:id="113"/>
     </w:p>
     <w:p>
       <w:pPr>
@@ -10715,25 +10782,25 @@
           <w:numId w:val="2"/>
         </w:numPr>
       </w:pPr>
-      <w:bookmarkStart w:id="86" w:name="_Toc59102162"/>
+      <w:bookmarkStart w:id="114" w:name="_Toc59108312"/>
       <w:r>
         <w:t>Programmazione</w:t>
       </w:r>
-      <w:bookmarkEnd w:id="86"/>
+      <w:bookmarkEnd w:id="114"/>
     </w:p>
     <w:p>
       <w:pPr>
         <w:pStyle w:val="Titolo3"/>
         <w:numPr>
           <w:ilvl w:val="2"/>
-          <w:numId w:val="30"/>
+          <w:numId w:val="2"/>
         </w:numPr>
       </w:pPr>
-      <w:bookmarkStart w:id="87" w:name="_Toc59102163"/>
+      <w:bookmarkStart w:id="115" w:name="_Toc59108313"/>
       <w:r>
         <w:t>Database</w:t>
       </w:r>
-      <w:bookmarkEnd w:id="87"/>
+      <w:bookmarkEnd w:id="115"/>
     </w:p>
     <w:p>
       <w:pPr>
@@ -10765,14 +10832,14 @@
         <w:pStyle w:val="Titolo3"/>
         <w:numPr>
           <w:ilvl w:val="2"/>
-          <w:numId w:val="30"/>
+          <w:numId w:val="2"/>
         </w:numPr>
       </w:pPr>
-      <w:bookmarkStart w:id="88" w:name="_Toc59102164"/>
+      <w:bookmarkStart w:id="116" w:name="_Toc59108314"/>
       <w:r>
         <w:t>Sito</w:t>
       </w:r>
-      <w:bookmarkEnd w:id="88"/>
+      <w:bookmarkEnd w:id="116"/>
     </w:p>
     <w:p>
       <w:pPr>
@@ -10835,7 +10902,7 @@
                                 <w:lang w:val="it-IT"/>
                               </w:rPr>
                             </w:pPr>
-                            <w:bookmarkStart w:id="89" w:name="_Toc58960788"/>
+                            <w:bookmarkStart w:id="117" w:name="_Toc58960788"/>
                             <w:r>
                               <w:rPr>
                                 <w:i/>
@@ -10907,7 +10974,7 @@
                               </w:rPr>
                               <w:t xml:space="preserve"> logo</w:t>
                             </w:r>
-                            <w:bookmarkEnd w:id="89"/>
+                            <w:bookmarkEnd w:id="117"/>
                           </w:p>
                         </w:txbxContent>
                       </wps:txbx>
@@ -10943,7 +11010,7 @@
                           <w:lang w:val="it-IT"/>
                         </w:rPr>
                       </w:pPr>
-                      <w:bookmarkStart w:id="117" w:name="_Toc58960788"/>
+                      <w:bookmarkStart w:id="118" w:name="_Toc58960788"/>
                       <w:r>
                         <w:rPr>
                           <w:i/>
@@ -11015,7 +11082,7 @@
                         </w:rPr>
                         <w:t xml:space="preserve"> logo</w:t>
                       </w:r>
-                      <w:bookmarkEnd w:id="117"/>
+                      <w:bookmarkEnd w:id="118"/>
                     </w:p>
                   </w:txbxContent>
                 </v:textbox>
@@ -11056,7 +11123,7 @@
                     </pic:cNvPicPr>
                   </pic:nvPicPr>
                   <pic:blipFill>
-                    <a:blip r:embed="rId21">
+                    <a:blip r:embed="rId23">
                       <a:extLst>
                         <a:ext uri="{28A0092B-C50C-407E-A947-70E740481C1C}">
                           <a14:useLocalDpi xmlns:a14="http://schemas.microsoft.com/office/drawing/2010/main" val="0"/>
@@ -11208,7 +11275,7 @@
                     </pic:cNvPicPr>
                   </pic:nvPicPr>
                   <pic:blipFill>
-                    <a:blip r:embed="rId22">
+                    <a:blip r:embed="rId24">
                       <a:extLst>
                         <a:ext uri="{28A0092B-C50C-407E-A947-70E740481C1C}">
                           <a14:useLocalDpi xmlns:a14="http://schemas.microsoft.com/office/drawing/2010/main" val="0"/>
@@ -11344,22 +11411,35 @@
                                 <w:sz w:val="20"/>
                               </w:rPr>
                             </w:pPr>
-                            <w:bookmarkStart w:id="90" w:name="_Toc58960789"/>
+                            <w:bookmarkStart w:id="119" w:name="_Toc58960789"/>
                             <w:r>
                               <w:t xml:space="preserve">Figura </w:t>
                             </w:r>
-                            <w:fldSimple w:instr=" SEQ Figura \* ARABIC ">
-                              <w:r>
-                                <w:rPr>
-                                  <w:noProof/>
-                                </w:rPr>
-                                <w:t>17</w:t>
-                              </w:r>
-                            </w:fldSimple>
+                            <w:r>
+                              <w:fldChar w:fldCharType="begin"/>
+                            </w:r>
+                            <w:r>
+                              <w:instrText xml:space="preserve"> SEQ Figura \* ARABIC </w:instrText>
+                            </w:r>
+                            <w:r>
+                              <w:fldChar w:fldCharType="separate"/>
+                            </w:r>
+                            <w:r>
+                              <w:rPr>
+                                <w:noProof/>
+                              </w:rPr>
+                              <w:t>17</w:t>
+                            </w:r>
+                            <w:r>
+                              <w:rPr>
+                                <w:noProof/>
+                              </w:rPr>
+                              <w:fldChar w:fldCharType="end"/>
+                            </w:r>
                             <w:r>
                               <w:t xml:space="preserve"> - Struttura cartelle</w:t>
                             </w:r>
-                            <w:bookmarkEnd w:id="90"/>
+                            <w:bookmarkEnd w:id="119"/>
                           </w:p>
                         </w:txbxContent>
                       </wps:txbx>
@@ -11391,22 +11471,35 @@
                           <w:sz w:val="20"/>
                         </w:rPr>
                       </w:pPr>
-                      <w:bookmarkStart w:id="119" w:name="_Toc58960789"/>
+                      <w:bookmarkStart w:id="120" w:name="_Toc58960789"/>
                       <w:r>
                         <w:t xml:space="preserve">Figura </w:t>
                       </w:r>
-                      <w:fldSimple w:instr=" SEQ Figura \* ARABIC ">
-                        <w:r>
-                          <w:rPr>
-                            <w:noProof/>
-                          </w:rPr>
-                          <w:t>17</w:t>
-                        </w:r>
-                      </w:fldSimple>
+                      <w:r>
+                        <w:fldChar w:fldCharType="begin"/>
+                      </w:r>
+                      <w:r>
+                        <w:instrText xml:space="preserve"> SEQ Figura \* ARABIC </w:instrText>
+                      </w:r>
+                      <w:r>
+                        <w:fldChar w:fldCharType="separate"/>
+                      </w:r>
+                      <w:r>
+                        <w:rPr>
+                          <w:noProof/>
+                        </w:rPr>
+                        <w:t>17</w:t>
+                      </w:r>
+                      <w:r>
+                        <w:rPr>
+                          <w:noProof/>
+                        </w:rPr>
+                        <w:fldChar w:fldCharType="end"/>
+                      </w:r>
                       <w:r>
                         <w:t xml:space="preserve"> - Struttura cartelle</w:t>
                       </w:r>
-                      <w:bookmarkEnd w:id="119"/>
+                      <w:bookmarkEnd w:id="120"/>
                     </w:p>
                   </w:txbxContent>
                 </v:textbox>
@@ -11483,7 +11576,7 @@
           <w:numId w:val="0"/>
         </w:numPr>
       </w:pPr>
-      <w:bookmarkStart w:id="91" w:name="_Toc59102165"/>
+      <w:bookmarkStart w:id="121" w:name="_Toc59108315"/>
       <w:r>
         <w:t>4.2.3</w:t>
       </w:r>
@@ -11491,7 +11584,7 @@
         <w:tab/>
         <w:t>Certificati</w:t>
       </w:r>
-      <w:bookmarkEnd w:id="91"/>
+      <w:bookmarkEnd w:id="121"/>
     </w:p>
     <w:p>
       <w:pPr>
@@ -11506,7 +11599,7 @@
         </w:rPr>
         <w:t xml:space="preserve">Nella creazione dei certificati, che sono giunti per ultimi, ho riscontrato parecchi problemi e complicanze prima del corretto funzionamento, ad esempio subito dopo la creazione il server MySQL non accennava più a partire, ed è stato necessario ripristinarlo con dei backup. Infine per creare i certificati corretti in HTTPS ho seguito la seguente guida riadattandola ai miei bisogni (Ad esempio timezone), molti campi invece li ho lasciati vuoti come indicava. </w:t>
       </w:r>
-      <w:hyperlink r:id="rId23" w:history="1">
+      <w:hyperlink r:id="rId25" w:history="1">
         <w:r>
           <w:rPr>
             <w:rStyle w:val="Collegamentoipertestuale"/>
@@ -11533,7 +11626,7 @@
         </w:numPr>
         <w:ind w:left="576" w:hanging="576"/>
       </w:pPr>
-      <w:bookmarkStart w:id="92" w:name="_Toc59102166"/>
+      <w:bookmarkStart w:id="122" w:name="_Toc59108316"/>
       <w:r>
         <w:t>4.3</w:t>
       </w:r>
@@ -11541,7 +11634,7 @@
         <w:tab/>
         <w:t>Guida installazione</w:t>
       </w:r>
-      <w:bookmarkEnd w:id="92"/>
+      <w:bookmarkEnd w:id="122"/>
     </w:p>
     <w:p>
       <w:pPr>
@@ -11749,15 +11842,15 @@
         <w:pStyle w:val="Titolo1"/>
         <w:numPr>
           <w:ilvl w:val="0"/>
-          <w:numId w:val="30"/>
+          <w:numId w:val="2"/>
         </w:numPr>
         <w:rPr>
           <w:lang w:val="it-IT"/>
         </w:rPr>
       </w:pPr>
-      <w:bookmarkStart w:id="93" w:name="_Toc491247144"/>
-      <w:bookmarkStart w:id="94" w:name="_Toc461179223"/>
-      <w:bookmarkStart w:id="95" w:name="_Toc59102167"/>
+      <w:bookmarkStart w:id="123" w:name="_Toc491247144"/>
+      <w:bookmarkStart w:id="124" w:name="_Toc461179223"/>
+      <w:bookmarkStart w:id="125" w:name="_Toc59108317"/>
       <w:r>
         <w:rPr>
           <w:lang w:val="it-IT"/>
@@ -11765,27 +11858,27 @@
         <w:lastRenderedPageBreak/>
         <w:t>Test</w:t>
       </w:r>
-      <w:bookmarkEnd w:id="93"/>
-      <w:bookmarkEnd w:id="94"/>
-      <w:bookmarkEnd w:id="95"/>
+      <w:bookmarkEnd w:id="123"/>
+      <w:bookmarkEnd w:id="124"/>
+      <w:bookmarkEnd w:id="125"/>
     </w:p>
     <w:p>
       <w:pPr>
         <w:pStyle w:val="Titolo2"/>
         <w:numPr>
           <w:ilvl w:val="1"/>
-          <w:numId w:val="30"/>
+          <w:numId w:val="2"/>
         </w:numPr>
       </w:pPr>
-      <w:bookmarkStart w:id="96" w:name="_Toc491247145"/>
-      <w:bookmarkStart w:id="97" w:name="_Toc461179224"/>
-      <w:bookmarkStart w:id="98" w:name="_Toc59102168"/>
+      <w:bookmarkStart w:id="126" w:name="_Toc491247145"/>
+      <w:bookmarkStart w:id="127" w:name="_Toc461179224"/>
+      <w:bookmarkStart w:id="128" w:name="_Toc59108318"/>
       <w:r>
         <w:t>Protocollo di test</w:t>
       </w:r>
-      <w:bookmarkEnd w:id="96"/>
-      <w:bookmarkEnd w:id="97"/>
-      <w:bookmarkEnd w:id="98"/>
+      <w:bookmarkEnd w:id="126"/>
+      <w:bookmarkEnd w:id="127"/>
+      <w:bookmarkEnd w:id="128"/>
     </w:p>
     <w:p>
       <w:pPr>
@@ -14499,18 +14592,18 @@
         <w:pStyle w:val="Titolo2"/>
         <w:numPr>
           <w:ilvl w:val="1"/>
-          <w:numId w:val="30"/>
+          <w:numId w:val="2"/>
         </w:numPr>
       </w:pPr>
-      <w:bookmarkStart w:id="99" w:name="_Toc491247146"/>
-      <w:bookmarkStart w:id="100" w:name="_Toc461179225"/>
-      <w:bookmarkStart w:id="101" w:name="_Toc59102169"/>
+      <w:bookmarkStart w:id="129" w:name="_Toc491247146"/>
+      <w:bookmarkStart w:id="130" w:name="_Toc461179225"/>
+      <w:bookmarkStart w:id="131" w:name="_Toc59108319"/>
       <w:r>
         <w:t>Risultati test</w:t>
       </w:r>
-      <w:bookmarkEnd w:id="99"/>
-      <w:bookmarkEnd w:id="100"/>
-      <w:bookmarkEnd w:id="101"/>
+      <w:bookmarkEnd w:id="129"/>
+      <w:bookmarkEnd w:id="130"/>
+      <w:bookmarkEnd w:id="131"/>
     </w:p>
     <w:tbl>
       <w:tblPr>
@@ -15265,8 +15358,8 @@
           <w:lang w:val="it-IT"/>
         </w:rPr>
         <w:sectPr>
-          <w:headerReference w:type="first" r:id="rId24"/>
-          <w:footerReference w:type="first" r:id="rId25"/>
+          <w:headerReference w:type="first" r:id="rId26"/>
+          <w:footerReference w:type="first" r:id="rId27"/>
           <w:pgSz w:w="11906" w:h="16838"/>
           <w:pgMar w:top="1985" w:right="1134" w:bottom="1418" w:left="1134" w:header="567" w:footer="567" w:gutter="0"/>
           <w:cols w:space="720"/>
@@ -15281,15 +15374,15 @@
         <w:pStyle w:val="Titolo1"/>
         <w:numPr>
           <w:ilvl w:val="0"/>
-          <w:numId w:val="30"/>
+          <w:numId w:val="2"/>
         </w:numPr>
         <w:rPr>
           <w:lang w:val="it-IT"/>
         </w:rPr>
       </w:pPr>
-      <w:bookmarkStart w:id="102" w:name="_Toc491247148"/>
-      <w:bookmarkStart w:id="103" w:name="_Toc461179227"/>
-      <w:bookmarkStart w:id="104" w:name="_Toc59102170"/>
+      <w:bookmarkStart w:id="132" w:name="_Toc491247148"/>
+      <w:bookmarkStart w:id="133" w:name="_Toc461179227"/>
+      <w:bookmarkStart w:id="134" w:name="_Toc59108320"/>
       <w:r>
         <w:rPr>
           <w:lang w:val="it-IT"/>
@@ -15297,9 +15390,9 @@
         <w:lastRenderedPageBreak/>
         <w:t>Consuntivo</w:t>
       </w:r>
-      <w:bookmarkEnd w:id="102"/>
-      <w:bookmarkEnd w:id="103"/>
-      <w:bookmarkEnd w:id="104"/>
+      <w:bookmarkEnd w:id="132"/>
+      <w:bookmarkEnd w:id="133"/>
+      <w:bookmarkEnd w:id="134"/>
     </w:p>
     <w:p>
       <w:pPr>
@@ -15315,8 +15408,8 @@
           <w:noProof/>
         </w:rPr>
         <w:sectPr>
-          <w:headerReference w:type="first" r:id="rId26"/>
-          <w:footerReference w:type="first" r:id="rId27"/>
+          <w:headerReference w:type="first" r:id="rId28"/>
+          <w:footerReference w:type="first" r:id="rId29"/>
           <w:pgSz w:w="16838" w:h="11906" w:orient="landscape"/>
           <w:pgMar w:top="1134" w:right="1985" w:bottom="1134" w:left="1418" w:header="567" w:footer="567" w:gutter="0"/>
           <w:pgNumType w:start="23"/>
@@ -15380,9 +15473,9 @@
                                 <w:lang w:val="it-IT"/>
                               </w:rPr>
                             </w:pPr>
-                            <w:bookmarkStart w:id="105" w:name="_Toc58781424"/>
-                            <w:bookmarkStart w:id="106" w:name="_Toc58876478"/>
-                            <w:bookmarkStart w:id="107" w:name="_Toc58960790"/>
+                            <w:bookmarkStart w:id="135" w:name="_Toc58781424"/>
+                            <w:bookmarkStart w:id="136" w:name="_Toc58876478"/>
+                            <w:bookmarkStart w:id="137" w:name="_Toc58960790"/>
                             <w:r>
                               <w:rPr>
                                 <w:i/>
@@ -15433,9 +15526,9 @@
                               </w:rPr>
                               <w:t xml:space="preserve"> - GANTT Consuntivo</w:t>
                             </w:r>
-                            <w:bookmarkEnd w:id="105"/>
-                            <w:bookmarkEnd w:id="106"/>
-                            <w:bookmarkEnd w:id="107"/>
+                            <w:bookmarkEnd w:id="135"/>
+                            <w:bookmarkEnd w:id="136"/>
+                            <w:bookmarkEnd w:id="137"/>
                           </w:p>
                         </w:txbxContent>
                       </wps:txbx>
@@ -15468,9 +15561,9 @@
                           <w:lang w:val="it-IT"/>
                         </w:rPr>
                       </w:pPr>
-                      <w:bookmarkStart w:id="137" w:name="_Toc58781424"/>
-                      <w:bookmarkStart w:id="138" w:name="_Toc58876478"/>
-                      <w:bookmarkStart w:id="139" w:name="_Toc58960790"/>
+                      <w:bookmarkStart w:id="138" w:name="_Toc58781424"/>
+                      <w:bookmarkStart w:id="139" w:name="_Toc58876478"/>
+                      <w:bookmarkStart w:id="140" w:name="_Toc58960790"/>
                       <w:r>
                         <w:rPr>
                           <w:i/>
@@ -15521,9 +15614,9 @@
                         </w:rPr>
                         <w:t xml:space="preserve"> - GANTT Consuntivo</w:t>
                       </w:r>
-                      <w:bookmarkEnd w:id="137"/>
                       <w:bookmarkEnd w:id="138"/>
                       <w:bookmarkEnd w:id="139"/>
+                      <w:bookmarkEnd w:id="140"/>
                     </w:p>
                   </w:txbxContent>
                 </v:textbox>
@@ -15564,7 +15657,7 @@
                     </pic:cNvPicPr>
                   </pic:nvPicPr>
                   <pic:blipFill rotWithShape="1">
-                    <a:blip r:embed="rId28">
+                    <a:blip r:embed="rId30">
                       <a:extLst>
                         <a:ext uri="{28A0092B-C50C-407E-A947-70E740481C1C}">
                           <a14:useLocalDpi xmlns:a14="http://schemas.microsoft.com/office/drawing/2010/main" val="0"/>
@@ -15635,7 +15728,7 @@
                     </pic:cNvPicPr>
                   </pic:nvPicPr>
                   <pic:blipFill rotWithShape="1">
-                    <a:blip r:embed="rId28">
+                    <a:blip r:embed="rId30">
                       <a:extLst>
                         <a:ext uri="{28A0092B-C50C-407E-A947-70E740481C1C}">
                           <a14:useLocalDpi xmlns:a14="http://schemas.microsoft.com/office/drawing/2010/main" val="0"/>
@@ -15695,8 +15788,8 @@
           <w:lang w:val="it-IT"/>
         </w:rPr>
       </w:pPr>
-      <w:bookmarkStart w:id="108" w:name="_Toc491247149"/>
-      <w:bookmarkStart w:id="109" w:name="_Toc461179228"/>
+      <w:bookmarkStart w:id="141" w:name="_Toc491247149"/>
+      <w:bookmarkStart w:id="142" w:name="_Toc461179228"/>
       <w:r>
         <w:rPr>
           <w:lang w:val="it-IT"/>
@@ -15748,22 +15841,22 @@
         <w:pStyle w:val="Titolo1"/>
         <w:numPr>
           <w:ilvl w:val="0"/>
-          <w:numId w:val="30"/>
+          <w:numId w:val="2"/>
         </w:numPr>
         <w:rPr>
           <w:lang w:val="it-IT"/>
         </w:rPr>
       </w:pPr>
-      <w:bookmarkStart w:id="110" w:name="_Toc59102171"/>
+      <w:bookmarkStart w:id="143" w:name="_Toc59108321"/>
       <w:r>
         <w:rPr>
           <w:lang w:val="it-IT"/>
         </w:rPr>
         <w:t>Conclusioni</w:t>
       </w:r>
-      <w:bookmarkEnd w:id="108"/>
-      <w:bookmarkEnd w:id="109"/>
-      <w:bookmarkEnd w:id="110"/>
+      <w:bookmarkEnd w:id="141"/>
+      <w:bookmarkEnd w:id="142"/>
+      <w:bookmarkEnd w:id="143"/>
     </w:p>
     <w:p>
       <w:pPr>
@@ -15784,18 +15877,14 @@
         <w:pStyle w:val="Titolo2"/>
         <w:numPr>
           <w:ilvl w:val="1"/>
-          <w:numId w:val="30"/>
+          <w:numId w:val="2"/>
         </w:numPr>
       </w:pPr>
-      <w:bookmarkStart w:id="111" w:name="_Toc491247151"/>
-      <w:bookmarkStart w:id="112" w:name="_Toc461179230"/>
-      <w:bookmarkStart w:id="113" w:name="_Toc59102172"/>
-      <w:r>
-        <w:t>Considerazioni personali</w:t>
-      </w:r>
-      <w:bookmarkEnd w:id="111"/>
-      <w:bookmarkEnd w:id="112"/>
-      <w:bookmarkEnd w:id="113"/>
+      <w:bookmarkStart w:id="144" w:name="_Toc59108322"/>
+      <w:r>
+        <w:t>Sviluppi futuri</w:t>
+      </w:r>
+      <w:bookmarkEnd w:id="144"/>
     </w:p>
     <w:p>
       <w:pPr>
@@ -15808,7 +15897,57 @@
         <w:rPr>
           <w:lang w:val="it-IT"/>
         </w:rPr>
-        <w:t>Inizialmente credevo di non farcela, infatti sono rimasto qualche, lezione senza fare alcun tipo di progresso, ciò perché ero preoccupato e non riuscivo a capire come funzionavano le cose, ciò perché non avevo le conoscenze. Infatti, dopo che mi sono state accennate da lezioni di altre materie, ho cominciato a lavorare su qualcosa di concreto ed infine sono riuscito ad arrivare al termine, sono soddisfatto del risultato.</w:t>
+        <w:t>Attualmente non ci sono previsti sviluppi futuri, senz’altro questo lavoro sarà utile per apprendere meglio nuove conoscenze e magari riprenderlo in futuro per un nuovo progetto.</w:t>
+      </w:r>
+      <w:r>
+        <w:rPr>
+          <w:lang w:val="it-IT"/>
+        </w:rPr>
+        <w:t xml:space="preserve"> Inoltre, qual’ora ci fossero errori di cui non ne conosco ancora l’esistenza, senza dubbio uno sviluppo futuro sarà la correzione di quest’ultimi.</w:t>
+      </w:r>
+    </w:p>
+    <w:p>
+      <w:pPr>
+        <w:pStyle w:val="Titolo2"/>
+        <w:numPr>
+          <w:ilvl w:val="1"/>
+          <w:numId w:val="2"/>
+        </w:numPr>
+      </w:pPr>
+      <w:bookmarkStart w:id="145" w:name="_Toc491247151"/>
+      <w:bookmarkStart w:id="146" w:name="_Toc461179230"/>
+      <w:bookmarkStart w:id="147" w:name="_Toc59108323"/>
+      <w:r>
+        <w:t>Considerazioni personali</w:t>
+      </w:r>
+      <w:bookmarkEnd w:id="145"/>
+      <w:bookmarkEnd w:id="146"/>
+      <w:bookmarkEnd w:id="147"/>
+    </w:p>
+    <w:p>
+      <w:pPr>
+        <w:jc w:val="both"/>
+        <w:rPr>
+          <w:lang w:val="it-IT"/>
+        </w:rPr>
+      </w:pPr>
+      <w:r>
+        <w:rPr>
+          <w:lang w:val="it-IT"/>
+        </w:rPr>
+        <w:t>Inizialmente credevo di non farcela, infatti sono rimasto qualche, lezione senza fare alcun tipo di progresso, ciò perché ero preoccupato e non riuscivo a capire come funzionavano le cose, ciò perché non avevo le conoscenze. Infatti, dopo che mi sono state accennate da</w:t>
+      </w:r>
+      <w:r>
+        <w:rPr>
+          <w:lang w:val="it-IT"/>
+        </w:rPr>
+        <w:t>lle</w:t>
+      </w:r>
+      <w:r>
+        <w:rPr>
+          <w:lang w:val="it-IT"/>
+        </w:rPr>
+        <w:t xml:space="preserve"> lezioni di altre materie, ho cominciato a lavorare su qualcosa di concreto ed infine sono riuscito ad arrivare al termine, sono soddisfatto del risultato.</w:t>
       </w:r>
     </w:p>
     <w:p>
@@ -15824,42 +15963,39 @@
         <w:pStyle w:val="Titolo1"/>
         <w:numPr>
           <w:ilvl w:val="0"/>
-          <w:numId w:val="30"/>
+          <w:numId w:val="2"/>
         </w:numPr>
         <w:rPr>
           <w:lang w:val="it-IT"/>
         </w:rPr>
       </w:pPr>
-      <w:bookmarkStart w:id="114" w:name="_Toc461179231"/>
-      <w:bookmarkStart w:id="115" w:name="_Toc491247152"/>
-      <w:bookmarkStart w:id="116" w:name="_Toc59102173"/>
+      <w:bookmarkStart w:id="148" w:name="_Toc59108324"/>
       <w:r>
         <w:rPr>
           <w:lang w:val="it-IT"/>
         </w:rPr>
         <w:t>Bibliografia</w:t>
       </w:r>
-      <w:bookmarkEnd w:id="114"/>
-      <w:bookmarkEnd w:id="115"/>
-      <w:bookmarkEnd w:id="116"/>
+      <w:bookmarkEnd w:id="148"/>
     </w:p>
     <w:p>
       <w:pPr>
         <w:pStyle w:val="Titolo2"/>
         <w:numPr>
-          <w:ilvl w:val="1"/>
-          <w:numId w:val="30"/>
+          <w:ilvl w:val="0"/>
+          <w:numId w:val="0"/>
         </w:numPr>
-      </w:pPr>
-      <w:bookmarkStart w:id="117" w:name="_Toc491247155"/>
-      <w:bookmarkStart w:id="118" w:name="_Toc461179234"/>
-      <w:bookmarkStart w:id="119" w:name="_Toc59102174"/>
-      <w:r>
+        <w:ind w:left="576" w:hanging="576"/>
+      </w:pPr>
+      <w:bookmarkStart w:id="149" w:name="_Toc59108325"/>
+      <w:r>
+        <w:t>8.1</w:t>
+      </w:r>
+      <w:r>
+        <w:tab/>
         <w:t>Sitografia</w:t>
       </w:r>
-      <w:bookmarkEnd w:id="117"/>
-      <w:bookmarkEnd w:id="118"/>
-      <w:bookmarkEnd w:id="119"/>
+      <w:bookmarkEnd w:id="149"/>
     </w:p>
     <w:p>
       <w:pPr>
@@ -16173,16 +16309,18 @@
         </w:tabs>
         <w:ind w:left="567" w:hanging="567"/>
       </w:pPr>
-      <w:bookmarkStart w:id="120" w:name="_Toc59102175"/>
+      <w:bookmarkStart w:id="150" w:name="_Toc59108326"/>
       <w:r>
         <w:lastRenderedPageBreak/>
         <w:t>8.2</w:t>
       </w:r>
       <w:r>
         <w:tab/>
+      </w:r>
+      <w:r>
         <w:t>Indice delle figure</w:t>
       </w:r>
-      <w:bookmarkEnd w:id="120"/>
+      <w:bookmarkEnd w:id="150"/>
     </w:p>
     <w:p>
       <w:pPr>
@@ -16218,7 +16356,7 @@
         </w:rPr>
         <w:fldChar w:fldCharType="separate"/>
       </w:r>
-      <w:hyperlink r:id="rId29" w:anchor="_Toc58960773" w:history="1">
+      <w:hyperlink r:id="rId31" w:anchor="_Toc58960773" w:history="1">
         <w:r>
           <w:rPr>
             <w:rStyle w:val="Collegamentoipertestuale"/>
@@ -16292,7 +16430,7 @@
           <w:lang w:eastAsia="it-CH"/>
         </w:rPr>
       </w:pPr>
-      <w:hyperlink r:id="rId30" w:anchor="_Toc58960774" w:history="1">
+      <w:hyperlink r:id="rId32" w:anchor="_Toc58960774" w:history="1">
         <w:r>
           <w:rPr>
             <w:rStyle w:val="Collegamentoipertestuale"/>
@@ -16366,7 +16504,7 @@
           <w:lang w:eastAsia="it-CH"/>
         </w:rPr>
       </w:pPr>
-      <w:hyperlink r:id="rId31" w:anchor="_Toc58960775" w:history="1">
+      <w:hyperlink r:id="rId33" w:anchor="_Toc58960775" w:history="1">
         <w:r>
           <w:rPr>
             <w:rStyle w:val="Collegamentoipertestuale"/>
@@ -16440,7 +16578,7 @@
           <w:lang w:eastAsia="it-CH"/>
         </w:rPr>
       </w:pPr>
-      <w:hyperlink r:id="rId32" w:anchor="_Toc58960776" w:history="1">
+      <w:hyperlink r:id="rId34" w:anchor="_Toc58960776" w:history="1">
         <w:r>
           <w:rPr>
             <w:rStyle w:val="Collegamentoipertestuale"/>
@@ -16588,7 +16726,7 @@
           <w:lang w:eastAsia="it-CH"/>
         </w:rPr>
       </w:pPr>
-      <w:hyperlink r:id="rId33" w:anchor="_Toc58960778" w:history="1">
+      <w:hyperlink r:id="rId35" w:anchor="_Toc58960778" w:history="1">
         <w:r>
           <w:rPr>
             <w:rStyle w:val="Collegamentoipertestuale"/>
@@ -16662,7 +16800,7 @@
           <w:lang w:eastAsia="it-CH"/>
         </w:rPr>
       </w:pPr>
-      <w:hyperlink r:id="rId34" w:anchor="_Toc58960779" w:history="1">
+      <w:hyperlink r:id="rId36" w:anchor="_Toc58960779" w:history="1">
         <w:r>
           <w:rPr>
             <w:rStyle w:val="Collegamentoipertestuale"/>
@@ -16736,7 +16874,7 @@
           <w:lang w:eastAsia="it-CH"/>
         </w:rPr>
       </w:pPr>
-      <w:hyperlink r:id="rId35" w:anchor="_Toc58960780" w:history="1">
+      <w:hyperlink r:id="rId37" w:anchor="_Toc58960780" w:history="1">
         <w:r>
           <w:rPr>
             <w:rStyle w:val="Collegamentoipertestuale"/>
@@ -16884,7 +17022,7 @@
           <w:lang w:eastAsia="it-CH"/>
         </w:rPr>
       </w:pPr>
-      <w:hyperlink r:id="rId36" w:anchor="_Toc58960782" w:history="1">
+      <w:hyperlink r:id="rId38" w:anchor="_Toc58960782" w:history="1">
         <w:r>
           <w:rPr>
             <w:rStyle w:val="Collegamentoipertestuale"/>
@@ -16958,7 +17096,7 @@
           <w:lang w:eastAsia="it-CH"/>
         </w:rPr>
       </w:pPr>
-      <w:hyperlink r:id="rId37" w:anchor="_Toc58960783" w:history="1">
+      <w:hyperlink r:id="rId39" w:anchor="_Toc58960783" w:history="1">
         <w:r>
           <w:rPr>
             <w:rStyle w:val="Collegamentoipertestuale"/>
@@ -17032,7 +17170,7 @@
           <w:lang w:eastAsia="it-CH"/>
         </w:rPr>
       </w:pPr>
-      <w:hyperlink r:id="rId38" w:anchor="_Toc58960784" w:history="1">
+      <w:hyperlink r:id="rId40" w:anchor="_Toc58960784" w:history="1">
         <w:r>
           <w:rPr>
             <w:rStyle w:val="Collegamentoipertestuale"/>
@@ -17106,7 +17244,7 @@
           <w:lang w:eastAsia="it-CH"/>
         </w:rPr>
       </w:pPr>
-      <w:hyperlink r:id="rId39" w:anchor="_Toc58960785" w:history="1">
+      <w:hyperlink r:id="rId41" w:anchor="_Toc58960785" w:history="1">
         <w:r>
           <w:rPr>
             <w:rStyle w:val="Collegamentoipertestuale"/>
@@ -17180,7 +17318,7 @@
           <w:lang w:eastAsia="it-CH"/>
         </w:rPr>
       </w:pPr>
-      <w:hyperlink r:id="rId40" w:anchor="_Toc58960786" w:history="1">
+      <w:hyperlink r:id="rId42" w:anchor="_Toc58960786" w:history="1">
         <w:r>
           <w:rPr>
             <w:rStyle w:val="Collegamentoipertestuale"/>
@@ -17328,7 +17466,7 @@
           <w:lang w:eastAsia="it-CH"/>
         </w:rPr>
       </w:pPr>
-      <w:hyperlink r:id="rId41" w:anchor="_Toc58960788" w:history="1">
+      <w:hyperlink r:id="rId43" w:anchor="_Toc58960788" w:history="1">
         <w:r>
           <w:rPr>
             <w:rStyle w:val="Collegamentoipertestuale"/>
@@ -17402,7 +17540,7 @@
           <w:lang w:eastAsia="it-CH"/>
         </w:rPr>
       </w:pPr>
-      <w:hyperlink r:id="rId42" w:anchor="_Toc58960789" w:history="1">
+      <w:hyperlink r:id="rId44" w:anchor="_Toc58960789" w:history="1">
         <w:r>
           <w:rPr>
             <w:rStyle w:val="Collegamentoipertestuale"/>
@@ -17476,7 +17614,7 @@
           <w:lang w:eastAsia="it-CH"/>
         </w:rPr>
       </w:pPr>
-      <w:hyperlink r:id="rId43" w:anchor="_Toc58960790" w:history="1">
+      <w:hyperlink r:id="rId45" w:anchor="_Toc58960790" w:history="1">
         <w:r>
           <w:rPr>
             <w:rStyle w:val="Collegamentoipertestuale"/>
@@ -17552,24 +17690,24 @@
         <w:pStyle w:val="Titolo1"/>
         <w:numPr>
           <w:ilvl w:val="0"/>
-          <w:numId w:val="30"/>
+          <w:numId w:val="2"/>
         </w:numPr>
         <w:rPr>
           <w:lang w:val="it-IT"/>
         </w:rPr>
       </w:pPr>
-      <w:bookmarkStart w:id="121" w:name="_Toc491247156"/>
-      <w:bookmarkStart w:id="122" w:name="_Toc461179235"/>
-      <w:bookmarkStart w:id="123" w:name="_Toc59102176"/>
+      <w:bookmarkStart w:id="151" w:name="_Toc491247156"/>
+      <w:bookmarkStart w:id="152" w:name="_Toc461179235"/>
+      <w:bookmarkStart w:id="153" w:name="_Toc59108327"/>
       <w:r>
         <w:rPr>
           <w:lang w:val="it-IT"/>
         </w:rPr>
         <w:t>Allegati</w:t>
       </w:r>
-      <w:bookmarkEnd w:id="121"/>
-      <w:bookmarkEnd w:id="122"/>
-      <w:bookmarkEnd w:id="123"/>
+      <w:bookmarkEnd w:id="151"/>
+      <w:bookmarkEnd w:id="152"/>
+      <w:bookmarkEnd w:id="153"/>
     </w:p>
     <w:p>
       <w:pPr>
@@ -17742,7 +17880,7 @@
       </w:r>
     </w:p>
     <w:sectPr>
-      <w:footerReference w:type="first" r:id="rId44"/>
+      <w:footerReference w:type="first" r:id="rId46"/>
       <w:pgSz w:w="11906" w:h="16838"/>
       <w:pgMar w:top="1985" w:right="1134" w:bottom="1418" w:left="1134" w:header="567" w:footer="567" w:gutter="0"/>
       <w:cols w:space="720"/>
@@ -17774,6 +17912,16 @@
 </file>
 
 <file path=word/footer1.xml><?xml version="1.0" encoding="utf-8"?>
+<w:ftr xmlns:wpc="http://schemas.microsoft.com/office/word/2010/wordprocessingCanvas" xmlns:cx="http://schemas.microsoft.com/office/drawing/2014/chartex" xmlns:cx1="http://schemas.microsoft.com/office/drawing/2015/9/8/chartex" xmlns:mc="http://schemas.openxmlformats.org/markup-compatibility/2006" xmlns:o="urn:schemas-microsoft-com:office:office" xmlns:r="http://schemas.openxmlformats.org/officeDocument/2006/relationships" xmlns:m="http://schemas.openxmlformats.org/officeDocument/2006/math" xmlns:v="urn:schemas-microsoft-com:vml" xmlns:wp14="http://schemas.microsoft.com/office/word/2010/wordprocessingDrawing" xmlns:wp="http://schemas.openxmlformats.org/drawingml/2006/wordprocessingDrawing" xmlns:w10="urn:schemas-microsoft-com:office:word" xmlns:w="http://schemas.openxmlformats.org/wordprocessingml/2006/main" xmlns:w14="http://schemas.microsoft.com/office/word/2010/wordml" xmlns:w15="http://schemas.microsoft.com/office/word/2012/wordml" xmlns:w16se="http://schemas.microsoft.com/office/word/2015/wordml/symex" xmlns:wpg="http://schemas.microsoft.com/office/word/2010/wordprocessingGroup" xmlns:wpi="http://schemas.microsoft.com/office/word/2010/wordprocessingInk" xmlns:wne="http://schemas.microsoft.com/office/word/2006/wordml" xmlns:wps="http://schemas.microsoft.com/office/word/2010/wordprocessingShape" mc:Ignorable="w14 w15 w16se wp14">
+  <w:p>
+    <w:pPr>
+      <w:pStyle w:val="Pidipagina"/>
+    </w:pPr>
+  </w:p>
+</w:ftr>
+</file>
+
+<file path=word/footer2.xml><?xml version="1.0" encoding="utf-8"?>
 <w:ftr xmlns:wpc="http://schemas.microsoft.com/office/word/2010/wordprocessingCanvas" xmlns:cx="http://schemas.microsoft.com/office/drawing/2014/chartex" xmlns:cx1="http://schemas.microsoft.com/office/drawing/2015/9/8/chartex" xmlns:mc="http://schemas.openxmlformats.org/markup-compatibility/2006" xmlns:o="urn:schemas-microsoft-com:office:office" xmlns:r="http://schemas.openxmlformats.org/officeDocument/2006/relationships" xmlns:m="http://schemas.openxmlformats.org/officeDocument/2006/math" xmlns:v="urn:schemas-microsoft-com:vml" xmlns:wp14="http://schemas.microsoft.com/office/word/2010/wordprocessingDrawing" xmlns:wp="http://schemas.openxmlformats.org/drawingml/2006/wordprocessingDrawing" xmlns:w10="urn:schemas-microsoft-com:office:word" xmlns:w="http://schemas.openxmlformats.org/wordprocessingml/2006/main" xmlns:w14="http://schemas.microsoft.com/office/word/2010/wordml" xmlns:w15="http://schemas.microsoft.com/office/word/2012/wordml" xmlns:w16se="http://schemas.microsoft.com/office/word/2015/wordml/symex" xmlns:wpg="http://schemas.microsoft.com/office/word/2010/wordprocessingGroup" xmlns:wpi="http://schemas.microsoft.com/office/word/2010/wordprocessingInk" xmlns:wne="http://schemas.microsoft.com/office/word/2006/wordml" xmlns:wps="http://schemas.microsoft.com/office/word/2010/wordprocessingShape" mc:Ignorable="w14 w15 w16se wp14">
   <w:p>
     <w:pPr>
@@ -17810,7 +17958,7 @@
 </w:ftr>
 </file>
 
-<file path=word/footer2.xml><?xml version="1.0" encoding="utf-8"?>
+<file path=word/footer3.xml><?xml version="1.0" encoding="utf-8"?>
 <w:ftr xmlns:wpc="http://schemas.microsoft.com/office/word/2010/wordprocessingCanvas" xmlns:cx="http://schemas.microsoft.com/office/drawing/2014/chartex" xmlns:cx1="http://schemas.microsoft.com/office/drawing/2015/9/8/chartex" xmlns:mc="http://schemas.openxmlformats.org/markup-compatibility/2006" xmlns:o="urn:schemas-microsoft-com:office:office" xmlns:r="http://schemas.openxmlformats.org/officeDocument/2006/relationships" xmlns:m="http://schemas.openxmlformats.org/officeDocument/2006/math" xmlns:v="urn:schemas-microsoft-com:vml" xmlns:wp14="http://schemas.microsoft.com/office/word/2010/wordprocessingDrawing" xmlns:wp="http://schemas.openxmlformats.org/drawingml/2006/wordprocessingDrawing" xmlns:w10="urn:schemas-microsoft-com:office:word" xmlns:w="http://schemas.openxmlformats.org/wordprocessingml/2006/main" xmlns:w14="http://schemas.microsoft.com/office/word/2010/wordml" xmlns:w15="http://schemas.microsoft.com/office/word/2012/wordml" xmlns:w16se="http://schemas.microsoft.com/office/word/2015/wordml/symex" xmlns:wpg="http://schemas.microsoft.com/office/word/2010/wordprocessingGroup" xmlns:wpi="http://schemas.microsoft.com/office/word/2010/wordprocessingInk" xmlns:wne="http://schemas.microsoft.com/office/word/2006/wordml" xmlns:wps="http://schemas.microsoft.com/office/word/2010/wordprocessingShape" mc:Ignorable="w14 w15 w16se wp14">
   <w:p>
     <w:pPr>
@@ -17849,7 +17997,7 @@
 </w:ftr>
 </file>
 
-<file path=word/footer3.xml><?xml version="1.0" encoding="utf-8"?>
+<file path=word/footer4.xml><?xml version="1.0" encoding="utf-8"?>
 <w:ftr xmlns:wpc="http://schemas.microsoft.com/office/word/2010/wordprocessingCanvas" xmlns:cx="http://schemas.microsoft.com/office/drawing/2014/chartex" xmlns:cx1="http://schemas.microsoft.com/office/drawing/2015/9/8/chartex" xmlns:mc="http://schemas.openxmlformats.org/markup-compatibility/2006" xmlns:o="urn:schemas-microsoft-com:office:office" xmlns:r="http://schemas.openxmlformats.org/officeDocument/2006/relationships" xmlns:m="http://schemas.openxmlformats.org/officeDocument/2006/math" xmlns:v="urn:schemas-microsoft-com:vml" xmlns:wp14="http://schemas.microsoft.com/office/word/2010/wordprocessingDrawing" xmlns:wp="http://schemas.openxmlformats.org/drawingml/2006/wordprocessingDrawing" xmlns:w10="urn:schemas-microsoft-com:office:word" xmlns:w="http://schemas.openxmlformats.org/wordprocessingml/2006/main" xmlns:w14="http://schemas.microsoft.com/office/word/2010/wordml" xmlns:w15="http://schemas.microsoft.com/office/word/2012/wordml" xmlns:w16se="http://schemas.microsoft.com/office/word/2015/wordml/symex" xmlns:wpg="http://schemas.microsoft.com/office/word/2010/wordprocessingGroup" xmlns:wpi="http://schemas.microsoft.com/office/word/2010/wordprocessingInk" xmlns:wne="http://schemas.microsoft.com/office/word/2006/wordml" xmlns:wps="http://schemas.microsoft.com/office/word/2010/wordprocessingShape" mc:Ignorable="w14 w15 w16se wp14">
   <w:p>
     <w:pPr>
@@ -17891,7 +18039,7 @@
 </w:ftr>
 </file>
 
-<file path=word/footer4.xml><?xml version="1.0" encoding="utf-8"?>
+<file path=word/footer5.xml><?xml version="1.0" encoding="utf-8"?>
 <w:ftr xmlns:wpc="http://schemas.microsoft.com/office/word/2010/wordprocessingCanvas" xmlns:cx="http://schemas.microsoft.com/office/drawing/2014/chartex" xmlns:cx1="http://schemas.microsoft.com/office/drawing/2015/9/8/chartex" xmlns:mc="http://schemas.openxmlformats.org/markup-compatibility/2006" xmlns:o="urn:schemas-microsoft-com:office:office" xmlns:r="http://schemas.openxmlformats.org/officeDocument/2006/relationships" xmlns:m="http://schemas.openxmlformats.org/officeDocument/2006/math" xmlns:v="urn:schemas-microsoft-com:vml" xmlns:wp14="http://schemas.microsoft.com/office/word/2010/wordprocessingDrawing" xmlns:wp="http://schemas.openxmlformats.org/drawingml/2006/wordprocessingDrawing" xmlns:w10="urn:schemas-microsoft-com:office:word" xmlns:w="http://schemas.openxmlformats.org/wordprocessingml/2006/main" xmlns:w14="http://schemas.microsoft.com/office/word/2010/wordml" xmlns:w15="http://schemas.microsoft.com/office/word/2012/wordml" xmlns:w16se="http://schemas.microsoft.com/office/word/2015/wordml/symex" xmlns:wpg="http://schemas.microsoft.com/office/word/2010/wordprocessingGroup" xmlns:wpi="http://schemas.microsoft.com/office/word/2010/wordprocessingInk" xmlns:wne="http://schemas.microsoft.com/office/word/2006/wordml" xmlns:wps="http://schemas.microsoft.com/office/word/2010/wordprocessingShape" mc:Ignorable="w14 w15 w16se wp14">
   <w:p>
     <w:pPr>
@@ -17934,7 +18082,7 @@
 </w:ftr>
 </file>
 
-<file path=word/footer5.xml><?xml version="1.0" encoding="utf-8"?>
+<file path=word/footer6.xml><?xml version="1.0" encoding="utf-8"?>
 <w:ftr xmlns:wpc="http://schemas.microsoft.com/office/word/2010/wordprocessingCanvas" xmlns:cx="http://schemas.microsoft.com/office/drawing/2014/chartex" xmlns:cx1="http://schemas.microsoft.com/office/drawing/2015/9/8/chartex" xmlns:mc="http://schemas.openxmlformats.org/markup-compatibility/2006" xmlns:o="urn:schemas-microsoft-com:office:office" xmlns:r="http://schemas.openxmlformats.org/officeDocument/2006/relationships" xmlns:m="http://schemas.openxmlformats.org/officeDocument/2006/math" xmlns:v="urn:schemas-microsoft-com:vml" xmlns:wp14="http://schemas.microsoft.com/office/word/2010/wordprocessingDrawing" xmlns:wp="http://schemas.openxmlformats.org/drawingml/2006/wordprocessingDrawing" xmlns:w10="urn:schemas-microsoft-com:office:word" xmlns:w="http://schemas.openxmlformats.org/wordprocessingml/2006/main" xmlns:w14="http://schemas.microsoft.com/office/word/2010/wordml" xmlns:w15="http://schemas.microsoft.com/office/word/2012/wordml" xmlns:w16se="http://schemas.microsoft.com/office/word/2015/wordml/symex" xmlns:wpg="http://schemas.microsoft.com/office/word/2010/wordprocessingGroup" xmlns:wpi="http://schemas.microsoft.com/office/word/2010/wordprocessingInk" xmlns:wne="http://schemas.microsoft.com/office/word/2006/wordml" xmlns:wps="http://schemas.microsoft.com/office/word/2010/wordprocessingShape" mc:Ignorable="w14 w15 w16se wp14">
   <w:p>
     <w:pPr>
@@ -17995,6 +18143,16 @@
 </file>
 
 <file path=word/header1.xml><?xml version="1.0" encoding="utf-8"?>
+<w:hdr xmlns:wpc="http://schemas.microsoft.com/office/word/2010/wordprocessingCanvas" xmlns:cx="http://schemas.microsoft.com/office/drawing/2014/chartex" xmlns:cx1="http://schemas.microsoft.com/office/drawing/2015/9/8/chartex" xmlns:mc="http://schemas.openxmlformats.org/markup-compatibility/2006" xmlns:o="urn:schemas-microsoft-com:office:office" xmlns:r="http://schemas.openxmlformats.org/officeDocument/2006/relationships" xmlns:m="http://schemas.openxmlformats.org/officeDocument/2006/math" xmlns:v="urn:schemas-microsoft-com:vml" xmlns:wp14="http://schemas.microsoft.com/office/word/2010/wordprocessingDrawing" xmlns:wp="http://schemas.openxmlformats.org/drawingml/2006/wordprocessingDrawing" xmlns:w10="urn:schemas-microsoft-com:office:word" xmlns:w="http://schemas.openxmlformats.org/wordprocessingml/2006/main" xmlns:w14="http://schemas.microsoft.com/office/word/2010/wordml" xmlns:w15="http://schemas.microsoft.com/office/word/2012/wordml" xmlns:w16se="http://schemas.microsoft.com/office/word/2015/wordml/symex" xmlns:wpg="http://schemas.microsoft.com/office/word/2010/wordprocessingGroup" xmlns:wpi="http://schemas.microsoft.com/office/word/2010/wordprocessingInk" xmlns:wne="http://schemas.microsoft.com/office/word/2006/wordml" xmlns:wps="http://schemas.microsoft.com/office/word/2010/wordprocessingShape" mc:Ignorable="w14 w15 w16se wp14">
+  <w:p>
+    <w:pPr>
+      <w:pStyle w:val="Intestazione"/>
+    </w:pPr>
+  </w:p>
+</w:hdr>
+</file>
+
+<file path=word/header2.xml><?xml version="1.0" encoding="utf-8"?>
 <w:hdr xmlns:wpc="http://schemas.microsoft.com/office/word/2010/wordprocessingCanvas" xmlns:cx="http://schemas.microsoft.com/office/drawing/2014/chartex" xmlns:cx1="http://schemas.microsoft.com/office/drawing/2015/9/8/chartex" xmlns:mc="http://schemas.openxmlformats.org/markup-compatibility/2006" xmlns:o="urn:schemas-microsoft-com:office:office" xmlns:r="http://schemas.openxmlformats.org/officeDocument/2006/relationships" xmlns:m="http://schemas.openxmlformats.org/officeDocument/2006/math" xmlns:v="urn:schemas-microsoft-com:vml" xmlns:wp14="http://schemas.microsoft.com/office/word/2010/wordprocessingDrawing" xmlns:wp="http://schemas.openxmlformats.org/drawingml/2006/wordprocessingDrawing" xmlns:w10="urn:schemas-microsoft-com:office:word" xmlns:w="http://schemas.openxmlformats.org/wordprocessingml/2006/main" xmlns:w14="http://schemas.microsoft.com/office/word/2010/wordml" xmlns:w15="http://schemas.microsoft.com/office/word/2012/wordml" xmlns:w16se="http://schemas.microsoft.com/office/word/2015/wordml/symex" xmlns:wpg="http://schemas.microsoft.com/office/word/2010/wordprocessingGroup" xmlns:wpi="http://schemas.microsoft.com/office/word/2010/wordprocessingInk" xmlns:wne="http://schemas.microsoft.com/office/word/2006/wordml" xmlns:wps="http://schemas.microsoft.com/office/word/2010/wordprocessingShape" mc:Ignorable="w14 w15 w16se wp14">
   <w:tbl>
     <w:tblPr>
@@ -18047,7 +18205,7 @@
               <wp:inline distT="0" distB="0" distL="0" distR="0" wp14:anchorId="08CB8805" wp14:editId="032DE470">
                 <wp:extent cx="609600" cy="609600"/>
                 <wp:effectExtent l="0" t="0" r="0" b="0"/>
-                <wp:docPr id="38" name="Immagine 38"/>
+                <wp:docPr id="166" name="Immagine 166"/>
                 <wp:cNvGraphicFramePr>
                   <a:graphicFrameLocks xmlns:a="http://schemas.openxmlformats.org/drawingml/2006/main" noChangeAspect="1"/>
                 </wp:cNvGraphicFramePr>
@@ -18166,7 +18324,7 @@
               <w:noProof/>
               <w:lang w:val="it-IT"/>
             </w:rPr>
-            <w:t>21</w:t>
+            <w:t>3</w:t>
           </w:r>
           <w:r>
             <w:rPr>
@@ -18310,7 +18468,7 @@
 </w:hdr>
 </file>
 
-<file path=word/header2.xml><?xml version="1.0" encoding="utf-8"?>
+<file path=word/header3.xml><?xml version="1.0" encoding="utf-8"?>
 <w:hdr xmlns:wpc="http://schemas.microsoft.com/office/word/2010/wordprocessingCanvas" xmlns:cx="http://schemas.microsoft.com/office/drawing/2014/chartex" xmlns:cx1="http://schemas.microsoft.com/office/drawing/2015/9/8/chartex" xmlns:mc="http://schemas.openxmlformats.org/markup-compatibility/2006" xmlns:o="urn:schemas-microsoft-com:office:office" xmlns:r="http://schemas.openxmlformats.org/officeDocument/2006/relationships" xmlns:m="http://schemas.openxmlformats.org/officeDocument/2006/math" xmlns:v="urn:schemas-microsoft-com:vml" xmlns:wp14="http://schemas.microsoft.com/office/word/2010/wordprocessingDrawing" xmlns:wp="http://schemas.openxmlformats.org/drawingml/2006/wordprocessingDrawing" xmlns:w10="urn:schemas-microsoft-com:office:word" xmlns:w="http://schemas.openxmlformats.org/wordprocessingml/2006/main" xmlns:w14="http://schemas.microsoft.com/office/word/2010/wordml" xmlns:w15="http://schemas.microsoft.com/office/word/2012/wordml" xmlns:w16se="http://schemas.microsoft.com/office/word/2015/wordml/symex" xmlns:wpg="http://schemas.microsoft.com/office/word/2010/wordprocessingGroup" xmlns:wpi="http://schemas.microsoft.com/office/word/2010/wordprocessingInk" xmlns:wne="http://schemas.microsoft.com/office/word/2006/wordml" xmlns:wps="http://schemas.microsoft.com/office/word/2010/wordprocessingShape" mc:Ignorable="w14 w15 w16se wp14">
   <w:tbl>
     <w:tblPr>
@@ -18363,7 +18521,7 @@
               <wp:inline distT="0" distB="0" distL="0" distR="0" wp14:anchorId="65D83F40" wp14:editId="33FF6386">
                 <wp:extent cx="609600" cy="609600"/>
                 <wp:effectExtent l="0" t="0" r="0" b="0"/>
-                <wp:docPr id="39" name="Immagine 39"/>
+                <wp:docPr id="167" name="Immagine 167"/>
                 <wp:cNvGraphicFramePr>
                   <a:graphicFrameLocks xmlns:a="http://schemas.openxmlformats.org/drawingml/2006/main" noChangeAspect="1"/>
                 </wp:cNvGraphicFramePr>
@@ -18618,10 +18776,11 @@
       <w:pStyle w:val="Intestazione"/>
     </w:pPr>
   </w:p>
+  <w:p/>
 </w:hdr>
 </file>
 
-<file path=word/header3.xml><?xml version="1.0" encoding="utf-8"?>
+<file path=word/header4.xml><?xml version="1.0" encoding="utf-8"?>
 <w:hdr xmlns:wpc="http://schemas.microsoft.com/office/word/2010/wordprocessingCanvas" xmlns:cx="http://schemas.microsoft.com/office/drawing/2014/chartex" xmlns:cx1="http://schemas.microsoft.com/office/drawing/2015/9/8/chartex" xmlns:mc="http://schemas.openxmlformats.org/markup-compatibility/2006" xmlns:o="urn:schemas-microsoft-com:office:office" xmlns:r="http://schemas.openxmlformats.org/officeDocument/2006/relationships" xmlns:m="http://schemas.openxmlformats.org/officeDocument/2006/math" xmlns:v="urn:schemas-microsoft-com:vml" xmlns:wp14="http://schemas.microsoft.com/office/word/2010/wordprocessingDrawing" xmlns:wp="http://schemas.openxmlformats.org/drawingml/2006/wordprocessingDrawing" xmlns:w10="urn:schemas-microsoft-com:office:word" xmlns:w="http://schemas.openxmlformats.org/wordprocessingml/2006/main" xmlns:w14="http://schemas.microsoft.com/office/word/2010/wordml" xmlns:w15="http://schemas.microsoft.com/office/word/2012/wordml" xmlns:w16se="http://schemas.microsoft.com/office/word/2015/wordml/symex" xmlns:wpg="http://schemas.microsoft.com/office/word/2010/wordprocessingGroup" xmlns:wpi="http://schemas.microsoft.com/office/word/2010/wordprocessingInk" xmlns:wne="http://schemas.microsoft.com/office/word/2006/wordml" xmlns:wps="http://schemas.microsoft.com/office/word/2010/wordprocessingShape" mc:Ignorable="w14 w15 w16se wp14">
   <w:tbl>
     <w:tblPr>
@@ -18674,7 +18833,7 @@
               <wp:inline distT="0" distB="0" distL="0" distR="0" wp14:anchorId="22D50147" wp14:editId="609EC188">
                 <wp:extent cx="609600" cy="609600"/>
                 <wp:effectExtent l="0" t="0" r="0" b="0"/>
-                <wp:docPr id="7" name="Immagine 7"/>
+                <wp:docPr id="168" name="Immagine 168"/>
                 <wp:cNvGraphicFramePr>
                   <a:graphicFrameLocks xmlns:a="http://schemas.openxmlformats.org/drawingml/2006/main" noChangeAspect="1"/>
                 </wp:cNvGraphicFramePr>
@@ -18996,7 +19155,7 @@
 </w:hdr>
 </file>
 
-<file path=word/header4.xml><?xml version="1.0" encoding="utf-8"?>
+<file path=word/header5.xml><?xml version="1.0" encoding="utf-8"?>
 <w:hdr xmlns:wpc="http://schemas.microsoft.com/office/word/2010/wordprocessingCanvas" xmlns:cx="http://schemas.microsoft.com/office/drawing/2014/chartex" xmlns:cx1="http://schemas.microsoft.com/office/drawing/2015/9/8/chartex" xmlns:mc="http://schemas.openxmlformats.org/markup-compatibility/2006" xmlns:o="urn:schemas-microsoft-com:office:office" xmlns:r="http://schemas.openxmlformats.org/officeDocument/2006/relationships" xmlns:m="http://schemas.openxmlformats.org/officeDocument/2006/math" xmlns:v="urn:schemas-microsoft-com:vml" xmlns:wp14="http://schemas.microsoft.com/office/word/2010/wordprocessingDrawing" xmlns:wp="http://schemas.openxmlformats.org/drawingml/2006/wordprocessingDrawing" xmlns:w10="urn:schemas-microsoft-com:office:word" xmlns:w="http://schemas.openxmlformats.org/wordprocessingml/2006/main" xmlns:w14="http://schemas.microsoft.com/office/word/2010/wordml" xmlns:w15="http://schemas.microsoft.com/office/word/2012/wordml" xmlns:w16se="http://schemas.microsoft.com/office/word/2015/wordml/symex" xmlns:wpg="http://schemas.microsoft.com/office/word/2010/wordprocessingGroup" xmlns:wpi="http://schemas.microsoft.com/office/word/2010/wordprocessingInk" xmlns:wne="http://schemas.microsoft.com/office/word/2006/wordml" xmlns:wps="http://schemas.microsoft.com/office/word/2010/wordprocessingShape" mc:Ignorable="w14 w15 w16se wp14">
   <w:tbl>
     <w:tblPr>
@@ -19049,7 +19208,7 @@
               <wp:inline distT="0" distB="0" distL="0" distR="0" wp14:anchorId="18BF868F" wp14:editId="0699E90E">
                 <wp:extent cx="609600" cy="609600"/>
                 <wp:effectExtent l="0" t="0" r="0" b="0"/>
-                <wp:docPr id="6" name="Immagine 6"/>
+                <wp:docPr id="169" name="Immagine 169"/>
                 <wp:cNvGraphicFramePr>
                   <a:graphicFrameLocks xmlns:a="http://schemas.openxmlformats.org/drawingml/2006/main" noChangeAspect="1"/>
                 </wp:cNvGraphicFramePr>
@@ -19269,7 +19428,7 @@
 </w:hdr>
 </file>
 
-<file path=word/header5.xml><?xml version="1.0" encoding="utf-8"?>
+<file path=word/header6.xml><?xml version="1.0" encoding="utf-8"?>
 <w:hdr xmlns:wpc="http://schemas.microsoft.com/office/word/2010/wordprocessingCanvas" xmlns:cx="http://schemas.microsoft.com/office/drawing/2014/chartex" xmlns:cx1="http://schemas.microsoft.com/office/drawing/2015/9/8/chartex" xmlns:mc="http://schemas.openxmlformats.org/markup-compatibility/2006" xmlns:o="urn:schemas-microsoft-com:office:office" xmlns:r="http://schemas.openxmlformats.org/officeDocument/2006/relationships" xmlns:m="http://schemas.openxmlformats.org/officeDocument/2006/math" xmlns:v="urn:schemas-microsoft-com:vml" xmlns:wp14="http://schemas.microsoft.com/office/word/2010/wordprocessingDrawing" xmlns:wp="http://schemas.openxmlformats.org/drawingml/2006/wordprocessingDrawing" xmlns:w10="urn:schemas-microsoft-com:office:word" xmlns:w="http://schemas.openxmlformats.org/wordprocessingml/2006/main" xmlns:w14="http://schemas.microsoft.com/office/word/2010/wordml" xmlns:w15="http://schemas.microsoft.com/office/word/2012/wordml" xmlns:w16se="http://schemas.microsoft.com/office/word/2015/wordml/symex" xmlns:wpg="http://schemas.microsoft.com/office/word/2010/wordprocessingGroup" xmlns:wpi="http://schemas.microsoft.com/office/word/2010/wordprocessingInk" xmlns:wne="http://schemas.microsoft.com/office/word/2006/wordml" xmlns:wps="http://schemas.microsoft.com/office/word/2010/wordprocessingShape" mc:Ignorable="w14 w15 w16se wp14">
   <w:tbl>
     <w:tblPr>
@@ -19322,7 +19481,7 @@
               <wp:inline distT="0" distB="0" distL="0" distR="0" wp14:anchorId="7C832D08" wp14:editId="4F637C73">
                 <wp:extent cx="609600" cy="609600"/>
                 <wp:effectExtent l="0" t="0" r="0" b="0"/>
-                <wp:docPr id="43" name="Immagine 43"/>
+                <wp:docPr id="170" name="Immagine 170"/>
                 <wp:cNvGraphicFramePr>
                   <a:graphicFrameLocks xmlns:a="http://schemas.openxmlformats.org/drawingml/2006/main" noChangeAspect="1"/>
                 </wp:cNvGraphicFramePr>
@@ -19478,7 +19637,7 @@
               <w:rFonts w:cs="Arial"/>
               <w:noProof/>
             </w:rPr>
-            <w:t>24</w:t>
+            <w:t>25</w:t>
           </w:r>
           <w:r>
             <w:rPr>
@@ -22824,7 +22983,7 @@
   <w:abstractNum w:abstractNumId="27" w15:restartNumberingAfterBreak="0">
     <w:nsid w:val="761E2EFB"/>
     <w:multiLevelType w:val="multilevel"/>
-    <w:tmpl w:val="91CCE75C"/>
+    <w:tmpl w:val="AE265B2E"/>
     <w:lvl w:ilvl="0">
       <w:start w:val="4"/>
       <w:numFmt w:val="decimal"/>
@@ -22838,7 +22997,7 @@
       </w:rPr>
     </w:lvl>
     <w:lvl w:ilvl="1">
-      <w:start w:val="2"/>
+      <w:start w:val="1"/>
       <w:numFmt w:val="decimal"/>
       <w:lvlText w:val="%1.%2"/>
       <w:lvlJc w:val="left"/>
@@ -23170,6 +23329,119 @@
         </w:tabs>
         <w:ind w:left="6120" w:hanging="180"/>
       </w:pPr>
+    </w:lvl>
+  </w:abstractNum>
+  <w:abstractNum w:abstractNumId="30" w15:restartNumberingAfterBreak="0">
+    <w:nsid w:val="7B7E5FD0"/>
+    <w:multiLevelType w:val="multilevel"/>
+    <w:tmpl w:val="09683218"/>
+    <w:lvl w:ilvl="0">
+      <w:start w:val="8"/>
+      <w:numFmt w:val="decimal"/>
+      <w:lvlText w:val="%1"/>
+      <w:lvlJc w:val="left"/>
+      <w:pPr>
+        <w:ind w:left="360" w:hanging="360"/>
+      </w:pPr>
+      <w:rPr>
+        <w:rFonts w:hint="default"/>
+      </w:rPr>
+    </w:lvl>
+    <w:lvl w:ilvl="1">
+      <w:start w:val="1"/>
+      <w:numFmt w:val="decimal"/>
+      <w:lvlText w:val="%1.%2"/>
+      <w:lvlJc w:val="left"/>
+      <w:pPr>
+        <w:ind w:left="360" w:hanging="360"/>
+      </w:pPr>
+      <w:rPr>
+        <w:rFonts w:hint="default"/>
+      </w:rPr>
+    </w:lvl>
+    <w:lvl w:ilvl="2">
+      <w:start w:val="1"/>
+      <w:numFmt w:val="decimal"/>
+      <w:lvlText w:val="%1.%2.%3"/>
+      <w:lvlJc w:val="left"/>
+      <w:pPr>
+        <w:ind w:left="720" w:hanging="720"/>
+      </w:pPr>
+      <w:rPr>
+        <w:rFonts w:hint="default"/>
+      </w:rPr>
+    </w:lvl>
+    <w:lvl w:ilvl="3">
+      <w:start w:val="1"/>
+      <w:numFmt w:val="decimal"/>
+      <w:lvlText w:val="%1.%2.%3.%4"/>
+      <w:lvlJc w:val="left"/>
+      <w:pPr>
+        <w:ind w:left="720" w:hanging="720"/>
+      </w:pPr>
+      <w:rPr>
+        <w:rFonts w:hint="default"/>
+      </w:rPr>
+    </w:lvl>
+    <w:lvl w:ilvl="4">
+      <w:start w:val="1"/>
+      <w:numFmt w:val="decimal"/>
+      <w:lvlText w:val="%1.%2.%3.%4.%5"/>
+      <w:lvlJc w:val="left"/>
+      <w:pPr>
+        <w:ind w:left="1080" w:hanging="1080"/>
+      </w:pPr>
+      <w:rPr>
+        <w:rFonts w:hint="default"/>
+      </w:rPr>
+    </w:lvl>
+    <w:lvl w:ilvl="5">
+      <w:start w:val="1"/>
+      <w:numFmt w:val="decimal"/>
+      <w:lvlText w:val="%1.%2.%3.%4.%5.%6"/>
+      <w:lvlJc w:val="left"/>
+      <w:pPr>
+        <w:ind w:left="1080" w:hanging="1080"/>
+      </w:pPr>
+      <w:rPr>
+        <w:rFonts w:hint="default"/>
+      </w:rPr>
+    </w:lvl>
+    <w:lvl w:ilvl="6">
+      <w:start w:val="1"/>
+      <w:numFmt w:val="decimal"/>
+      <w:lvlText w:val="%1.%2.%3.%4.%5.%6.%7"/>
+      <w:lvlJc w:val="left"/>
+      <w:pPr>
+        <w:ind w:left="1440" w:hanging="1440"/>
+      </w:pPr>
+      <w:rPr>
+        <w:rFonts w:hint="default"/>
+      </w:rPr>
+    </w:lvl>
+    <w:lvl w:ilvl="7">
+      <w:start w:val="1"/>
+      <w:numFmt w:val="decimal"/>
+      <w:lvlText w:val="%1.%2.%3.%4.%5.%6.%7.%8"/>
+      <w:lvlJc w:val="left"/>
+      <w:pPr>
+        <w:ind w:left="1440" w:hanging="1440"/>
+      </w:pPr>
+      <w:rPr>
+        <w:rFonts w:hint="default"/>
+      </w:rPr>
+    </w:lvl>
+    <w:lvl w:ilvl="8">
+      <w:start w:val="1"/>
+      <w:numFmt w:val="decimal"/>
+      <w:lvlText w:val="%1.%2.%3.%4.%5.%6.%7.%8.%9"/>
+      <w:lvlJc w:val="left"/>
+      <w:pPr>
+        <w:ind w:left="1800" w:hanging="1800"/>
+      </w:pPr>
+      <w:rPr>
+        <w:rFonts w:hint="default"/>
+      </w:rPr>
     </w:lvl>
   </w:abstractNum>
   <w:num w:numId="1">
@@ -23261,6 +23533,9 @@
   </w:num>
   <w:num w:numId="30">
     <w:abstractNumId w:val="27"/>
+  </w:num>
+  <w:num w:numId="31">
+    <w:abstractNumId w:val="30"/>
   </w:num>
 </w:numbering>
 </file>
@@ -24566,7 +24841,7 @@
 </file>
 
 <file path=customXml/itemProps1.xml><?xml version="1.0" encoding="utf-8"?>
-<ds:datastoreItem xmlns:ds="http://schemas.openxmlformats.org/officeDocument/2006/customXml" ds:itemID="{129A169D-66FF-4319-8BEF-78E407A26A73}">
+<ds:datastoreItem xmlns:ds="http://schemas.openxmlformats.org/officeDocument/2006/customXml" ds:itemID="{8527D759-1437-4560-9811-B466E32B6AA6}">
   <ds:schemaRefs>
     <ds:schemaRef ds:uri="http://schemas.openxmlformats.org/officeDocument/2006/bibliography"/>
   </ds:schemaRefs>

</xml_diff>